<commit_message>
coding snippets are placed
</commit_message>
<xml_diff>
--- a/Interview Preparation.docx
+++ b/Interview Preparation.docx
@@ -649,6 +649,74 @@
         </w:rPr>
         <w:t>Write a snippet to count the specific word in a sentence. (repetition)</w:t>
       </w:r>
+    </w:p>
+    <w:p>
+      <w:pPr>
+        <w:pStyle w:val="ListParagraph"/>
+        <w:numPr>
+          <w:ilvl w:val="1"/>
+          <w:numId w:val="1"/>
+        </w:numPr>
+        <w:rPr>
+          <w:rFonts w:ascii="Times New Roman" w:hAnsi="Times New Roman" w:cs="Times New Roman"/>
+          <w:sz w:val="24"/>
+          <w:szCs w:val="24"/>
+        </w:rPr>
+      </w:pPr>
+      <w:r>
+        <w:rPr>
+          <w:rFonts w:ascii="Times New Roman" w:hAnsi="Times New Roman" w:cs="Times New Roman"/>
+          <w:sz w:val="24"/>
+          <w:szCs w:val="24"/>
+        </w:rPr>
+        <w:t xml:space="preserve">Write the coding </w:t>
+      </w:r>
+      <w:r>
+        <w:rPr>
+          <w:rFonts w:ascii="Times New Roman" w:hAnsi="Times New Roman" w:cs="Times New Roman"/>
+          <w:sz w:val="24"/>
+          <w:szCs w:val="24"/>
+        </w:rPr>
+        <w:t>to push the elements into an array from the statement.</w:t>
+      </w:r>
+    </w:p>
+    <w:p>
+      <w:pPr>
+        <w:pStyle w:val="ListParagraph"/>
+        <w:numPr>
+          <w:ilvl w:val="1"/>
+          <w:numId w:val="1"/>
+        </w:numPr>
+        <w:rPr>
+          <w:rFonts w:ascii="Times New Roman" w:hAnsi="Times New Roman" w:cs="Times New Roman"/>
+          <w:sz w:val="24"/>
+          <w:szCs w:val="24"/>
+        </w:rPr>
+      </w:pPr>
+      <w:r>
+        <w:rPr>
+          <w:rFonts w:ascii="Times New Roman" w:hAnsi="Times New Roman" w:cs="Times New Roman"/>
+          <w:sz w:val="24"/>
+          <w:szCs w:val="24"/>
+        </w:rPr>
+        <w:t xml:space="preserve">Explain </w:t>
+      </w:r>
+      <w:r>
+        <w:rPr>
+          <w:rFonts w:ascii="Times New Roman" w:hAnsi="Times New Roman" w:cs="Times New Roman"/>
+          <w:sz w:val="24"/>
+          <w:szCs w:val="24"/>
+        </w:rPr>
+        <w:t>the deep copy and shallow copy</w:t>
+      </w:r>
+      <w:r>
+        <w:rPr>
+          <w:rFonts w:ascii="Times New Roman" w:hAnsi="Times New Roman" w:cs="Times New Roman"/>
+          <w:sz w:val="24"/>
+          <w:szCs w:val="24"/>
+        </w:rPr>
+        <w:t xml:space="preserve"> in Javascript.</w:t>
+      </w:r>
       <w:bookmarkStart w:id="0" w:name="_GoBack"/>
       <w:bookmarkEnd w:id="0"/>
     </w:p>
@@ -1001,6 +1069,7 @@
           <w:sz w:val="24"/>
           <w:szCs w:val="24"/>
         </w:rPr>
+        <w:lastRenderedPageBreak/>
         <w:t>Difference between inline and inline block.</w:t>
       </w:r>
     </w:p>
@@ -1045,7 +1114,6 @@
           <w:sz w:val="24"/>
           <w:szCs w:val="24"/>
         </w:rPr>
-        <w:lastRenderedPageBreak/>
         <w:t>Explain positioning in CSS</w:t>
       </w:r>
     </w:p>
@@ -1871,9 +1939,168 @@
       <w:pPr>
         <w:pStyle w:val="ListParagraph"/>
         <w:numPr>
-          <w:ilvl w:val="1"/>
-          <w:numId w:val="1"/>
-        </w:numPr>
+          <w:ilvl w:val="0"/>
+          <w:numId w:val="1"/>
+        </w:numPr>
+        <w:rPr>
+          <w:rFonts w:ascii="Times New Roman" w:hAnsi="Times New Roman" w:cs="Times New Roman"/>
+          <w:sz w:val="24"/>
+          <w:szCs w:val="24"/>
+        </w:rPr>
+      </w:pPr>
+      <w:r>
+        <w:rPr>
+          <w:rFonts w:ascii="Times New Roman" w:hAnsi="Times New Roman" w:cs="Times New Roman"/>
+          <w:sz w:val="24"/>
+          <w:szCs w:val="24"/>
+        </w:rPr>
+        <w:t>Important articles or links needs to be revised.</w:t>
+      </w:r>
+    </w:p>
+    <w:tbl>
+      <w:tblPr>
+        <w:tblStyle w:val="TableGrid"/>
+        <w:tblW w:w="0" w:type="auto"/>
+        <w:tblInd w:w="1440" w:type="dxa"/>
+        <w:tblLook w:val="04A0" w:firstRow="1" w:lastRow="0" w:firstColumn="1" w:lastColumn="0" w:noHBand="0" w:noVBand="1"/>
+      </w:tblPr>
+      <w:tblGrid>
+        <w:gridCol w:w="396"/>
+        <w:gridCol w:w="5002"/>
+        <w:gridCol w:w="2178"/>
+      </w:tblGrid>
+      <w:tr>
+        <w:tc>
+          <w:tcPr>
+            <w:tcW w:w="256" w:type="dxa"/>
+          </w:tcPr>
+          <w:p>
+            <w:pPr>
+              <w:pStyle w:val="ListParagraph"/>
+              <w:ind w:left="0"/>
+              <w:rPr>
+                <w:rFonts w:ascii="Times New Roman" w:hAnsi="Times New Roman" w:cs="Times New Roman"/>
+                <w:sz w:val="24"/>
+                <w:szCs w:val="24"/>
+              </w:rPr>
+            </w:pPr>
+            <w:r>
+              <w:rPr>
+                <w:rFonts w:ascii="Times New Roman" w:hAnsi="Times New Roman" w:cs="Times New Roman"/>
+                <w:sz w:val="24"/>
+                <w:szCs w:val="24"/>
+              </w:rPr>
+              <w:t>1.</w:t>
+            </w:r>
+          </w:p>
+        </w:tc>
+        <w:tc>
+          <w:tcPr>
+            <w:tcW w:w="4795" w:type="dxa"/>
+          </w:tcPr>
+          <w:p>
+            <w:pPr>
+              <w:pStyle w:val="ListParagraph"/>
+              <w:ind w:left="0"/>
+              <w:rPr>
+                <w:rFonts w:ascii="Times New Roman" w:hAnsi="Times New Roman" w:cs="Times New Roman"/>
+                <w:sz w:val="24"/>
+                <w:szCs w:val="24"/>
+              </w:rPr>
+            </w:pPr>
+            <w:hyperlink r:id="rId7" w:history="1">
+              <w:r>
+                <w:rPr>
+                  <w:rStyle w:val="Hyperlink"/>
+                  <w:rFonts w:ascii="Times New Roman" w:hAnsi="Times New Roman" w:cs="Times New Roman"/>
+                  <w:sz w:val="24"/>
+                  <w:szCs w:val="24"/>
+                </w:rPr>
+                <w:t>https://www.slingacademy.com/article/javascript-objects-cheat-sheet/</w:t>
+              </w:r>
+            </w:hyperlink>
+          </w:p>
+        </w:tc>
+        <w:tc>
+          <w:tcPr>
+            <w:tcW w:w="2525" w:type="dxa"/>
+          </w:tcPr>
+          <w:p>
+            <w:pPr>
+              <w:pStyle w:val="ListParagraph"/>
+              <w:ind w:left="0"/>
+              <w:rPr>
+                <w:rFonts w:ascii="Times New Roman" w:hAnsi="Times New Roman" w:cs="Times New Roman"/>
+                <w:sz w:val="24"/>
+                <w:szCs w:val="24"/>
+              </w:rPr>
+            </w:pPr>
+            <w:r>
+              <w:rPr>
+                <w:rFonts w:ascii="Times New Roman" w:hAnsi="Times New Roman" w:cs="Times New Roman"/>
+                <w:sz w:val="24"/>
+                <w:szCs w:val="24"/>
+              </w:rPr>
+              <w:t>Refer it for coding snippets especially for DATA STRUCTURES.</w:t>
+            </w:r>
+          </w:p>
+        </w:tc>
+      </w:tr>
+      <w:tr>
+        <w:tc>
+          <w:tcPr>
+            <w:tcW w:w="256" w:type="dxa"/>
+          </w:tcPr>
+          <w:p>
+            <w:pPr>
+              <w:pStyle w:val="ListParagraph"/>
+              <w:ind w:left="0"/>
+              <w:rPr>
+                <w:rFonts w:ascii="Times New Roman" w:hAnsi="Times New Roman" w:cs="Times New Roman"/>
+                <w:sz w:val="24"/>
+                <w:szCs w:val="24"/>
+              </w:rPr>
+            </w:pPr>
+          </w:p>
+        </w:tc>
+        <w:tc>
+          <w:tcPr>
+            <w:tcW w:w="4795" w:type="dxa"/>
+          </w:tcPr>
+          <w:p>
+            <w:pPr>
+              <w:pStyle w:val="ListParagraph"/>
+              <w:ind w:left="0"/>
+              <w:rPr>
+                <w:rFonts w:ascii="Times New Roman" w:hAnsi="Times New Roman" w:cs="Times New Roman"/>
+                <w:sz w:val="24"/>
+                <w:szCs w:val="24"/>
+              </w:rPr>
+            </w:pPr>
+          </w:p>
+        </w:tc>
+        <w:tc>
+          <w:tcPr>
+            <w:tcW w:w="2525" w:type="dxa"/>
+          </w:tcPr>
+          <w:p>
+            <w:pPr>
+              <w:pStyle w:val="ListParagraph"/>
+              <w:ind w:left="0"/>
+              <w:rPr>
+                <w:rFonts w:ascii="Times New Roman" w:hAnsi="Times New Roman" w:cs="Times New Roman"/>
+                <w:sz w:val="24"/>
+                <w:szCs w:val="24"/>
+              </w:rPr>
+            </w:pPr>
+          </w:p>
+        </w:tc>
+      </w:tr>
+    </w:tbl>
+    <w:p>
+      <w:pPr>
+        <w:pStyle w:val="ListParagraph"/>
+        <w:ind w:left="1440"/>
         <w:rPr>
           <w:rFonts w:ascii="Times New Roman" w:hAnsi="Times New Roman" w:cs="Times New Roman"/>
           <w:sz w:val="24"/>
@@ -1882,7 +2109,7 @@
       </w:pPr>
     </w:p>
     <w:sectPr>
-      <w:headerReference w:type="default" r:id="rId7"/>
+      <w:headerReference w:type="default" r:id="rId8"/>
       <w:pgSz w:w="11906" w:h="16838"/>
       <w:pgMar w:top="1440" w:right="1440" w:bottom="1440" w:left="1440" w:header="708" w:footer="708" w:gutter="0"/>
       <w:cols w:space="708"/>
@@ -2544,6 +2771,48 @@
       <w:contextualSpacing/>
     </w:pPr>
   </w:style>
+  <w:style w:type="character" w:styleId="Hyperlink">
+    <w:name w:val="Hyperlink"/>
+    <w:basedOn w:val="DefaultParagraphFont"/>
+    <w:uiPriority w:val="99"/>
+    <w:unhideWhenUsed/>
+    <w:rsid w:val="00D921A7"/>
+    <w:rPr>
+      <w:color w:val="0563C1" w:themeColor="hyperlink"/>
+      <w:u w:val="single"/>
+    </w:rPr>
+  </w:style>
+  <w:style w:type="character" w:styleId="UnresolvedMention">
+    <w:name w:val="Unresolved Mention"/>
+    <w:basedOn w:val="DefaultParagraphFont"/>
+    <w:uiPriority w:val="99"/>
+    <w:semiHidden/>
+    <w:unhideWhenUsed/>
+    <w:rsid w:val="00D921A7"/>
+    <w:rPr>
+      <w:color w:val="605E5C"/>
+      <w:shd w:val="clear" w:color="auto" w:fill="E1DFDD"/>
+    </w:rPr>
+  </w:style>
+  <w:style w:type="table" w:styleId="TableGrid">
+    <w:name w:val="Table Grid"/>
+    <w:basedOn w:val="TableNormal"/>
+    <w:uiPriority w:val="39"/>
+    <w:rsid w:val="00BD7A49"/>
+    <w:pPr>
+      <w:spacing w:after="0" w:line="240" w:lineRule="auto"/>
+    </w:pPr>
+    <w:tblPr>
+      <w:tblBorders>
+        <w:top w:val="single" w:sz="4" w:space="0" w:color="auto"/>
+        <w:left w:val="single" w:sz="4" w:space="0" w:color="auto"/>
+        <w:bottom w:val="single" w:sz="4" w:space="0" w:color="auto"/>
+        <w:right w:val="single" w:sz="4" w:space="0" w:color="auto"/>
+        <w:insideH w:val="single" w:sz="4" w:space="0" w:color="auto"/>
+        <w:insideV w:val="single" w:sz="4" w:space="0" w:color="auto"/>
+      </w:tblBorders>
+    </w:tblPr>
+  </w:style>
 </w:styles>
 </file>
 

</xml_diff>

<commit_message>
two questions has been added
</commit_message>
<xml_diff>
--- a/Interview Preparation.docx
+++ b/Interview Preparation.docx
@@ -717,1223 +717,1267 @@
         </w:rPr>
         <w:t xml:space="preserve"> in Javascript.</w:t>
       </w:r>
+    </w:p>
+    <w:p>
+      <w:pPr>
+        <w:pStyle w:val="ListParagraph"/>
+        <w:numPr>
+          <w:ilvl w:val="0"/>
+          <w:numId w:val="1"/>
+        </w:numPr>
+        <w:rPr>
+          <w:rFonts w:ascii="Times New Roman" w:hAnsi="Times New Roman" w:cs="Times New Roman"/>
+          <w:sz w:val="24"/>
+          <w:szCs w:val="24"/>
+        </w:rPr>
+      </w:pPr>
+      <w:r>
+        <w:rPr>
+          <w:rFonts w:ascii="Times New Roman" w:hAnsi="Times New Roman" w:cs="Times New Roman"/>
+          <w:sz w:val="24"/>
+          <w:szCs w:val="24"/>
+        </w:rPr>
+        <w:t>HTML</w:t>
+      </w:r>
+    </w:p>
+    <w:p>
+      <w:pPr>
+        <w:pStyle w:val="ListParagraph"/>
+        <w:numPr>
+          <w:ilvl w:val="1"/>
+          <w:numId w:val="1"/>
+        </w:numPr>
+        <w:rPr>
+          <w:rFonts w:ascii="Times New Roman" w:hAnsi="Times New Roman" w:cs="Times New Roman"/>
+          <w:sz w:val="24"/>
+          <w:szCs w:val="24"/>
+        </w:rPr>
+      </w:pPr>
+      <w:r>
+        <w:rPr>
+          <w:rFonts w:ascii="Times New Roman" w:hAnsi="Times New Roman" w:cs="Times New Roman"/>
+          <w:sz w:val="24"/>
+          <w:szCs w:val="24"/>
+        </w:rPr>
+        <w:t>Html5 new attributes</w:t>
+      </w:r>
+    </w:p>
+    <w:p>
+      <w:pPr>
+        <w:pStyle w:val="ListParagraph"/>
+        <w:numPr>
+          <w:ilvl w:val="1"/>
+          <w:numId w:val="1"/>
+        </w:numPr>
+        <w:rPr>
+          <w:rFonts w:ascii="Times New Roman" w:hAnsi="Times New Roman" w:cs="Times New Roman"/>
+          <w:sz w:val="24"/>
+          <w:szCs w:val="24"/>
+        </w:rPr>
+      </w:pPr>
+      <w:r>
+        <w:rPr>
+          <w:rFonts w:ascii="Times New Roman" w:hAnsi="Times New Roman" w:cs="Times New Roman"/>
+          <w:sz w:val="24"/>
+          <w:szCs w:val="24"/>
+        </w:rPr>
+        <w:t>Html new form attributes</w:t>
+      </w:r>
+    </w:p>
+    <w:p>
+      <w:pPr>
+        <w:pStyle w:val="ListParagraph"/>
+        <w:numPr>
+          <w:ilvl w:val="1"/>
+          <w:numId w:val="1"/>
+        </w:numPr>
+        <w:rPr>
+          <w:rFonts w:ascii="Times New Roman" w:hAnsi="Times New Roman" w:cs="Times New Roman"/>
+          <w:sz w:val="24"/>
+          <w:szCs w:val="24"/>
+        </w:rPr>
+      </w:pPr>
+      <w:r>
+        <w:rPr>
+          <w:rFonts w:ascii="Times New Roman" w:hAnsi="Times New Roman" w:cs="Times New Roman"/>
+          <w:sz w:val="24"/>
+          <w:szCs w:val="24"/>
+        </w:rPr>
+        <w:t>Html new semantic elements</w:t>
+      </w:r>
+    </w:p>
+    <w:p>
+      <w:pPr>
+        <w:pStyle w:val="ListParagraph"/>
+        <w:numPr>
+          <w:ilvl w:val="1"/>
+          <w:numId w:val="1"/>
+        </w:numPr>
+        <w:rPr>
+          <w:rFonts w:ascii="Times New Roman" w:hAnsi="Times New Roman" w:cs="Times New Roman"/>
+          <w:sz w:val="24"/>
+          <w:szCs w:val="24"/>
+        </w:rPr>
+      </w:pPr>
+      <w:r>
+        <w:rPr>
+          <w:rFonts w:ascii="Times New Roman" w:hAnsi="Times New Roman" w:cs="Times New Roman"/>
+          <w:sz w:val="24"/>
+          <w:szCs w:val="24"/>
+        </w:rPr>
+        <w:t>Quirk issue</w:t>
+      </w:r>
+    </w:p>
+    <w:p>
+      <w:pPr>
+        <w:pStyle w:val="ListParagraph"/>
+        <w:numPr>
+          <w:ilvl w:val="1"/>
+          <w:numId w:val="1"/>
+        </w:numPr>
+        <w:rPr>
+          <w:rFonts w:ascii="Times New Roman" w:hAnsi="Times New Roman" w:cs="Times New Roman"/>
+          <w:sz w:val="24"/>
+          <w:szCs w:val="24"/>
+        </w:rPr>
+      </w:pPr>
+      <w:r>
+        <w:rPr>
+          <w:rFonts w:ascii="Times New Roman" w:hAnsi="Times New Roman" w:cs="Times New Roman"/>
+          <w:sz w:val="24"/>
+          <w:szCs w:val="24"/>
+        </w:rPr>
+        <w:t>Block level elements</w:t>
+      </w:r>
+    </w:p>
+    <w:p>
+      <w:pPr>
+        <w:pStyle w:val="ListParagraph"/>
+        <w:numPr>
+          <w:ilvl w:val="1"/>
+          <w:numId w:val="1"/>
+        </w:numPr>
+        <w:rPr>
+          <w:rFonts w:ascii="Times New Roman" w:hAnsi="Times New Roman" w:cs="Times New Roman"/>
+          <w:sz w:val="24"/>
+          <w:szCs w:val="24"/>
+        </w:rPr>
+      </w:pPr>
+      <w:r>
+        <w:rPr>
+          <w:rFonts w:ascii="Times New Roman" w:hAnsi="Times New Roman" w:cs="Times New Roman"/>
+          <w:sz w:val="24"/>
+          <w:szCs w:val="24"/>
+        </w:rPr>
+        <w:t>Inline elements</w:t>
+      </w:r>
+    </w:p>
+    <w:p>
+      <w:pPr>
+        <w:pStyle w:val="ListParagraph"/>
+        <w:numPr>
+          <w:ilvl w:val="1"/>
+          <w:numId w:val="1"/>
+        </w:numPr>
+        <w:rPr>
+          <w:rFonts w:ascii="Times New Roman" w:hAnsi="Times New Roman" w:cs="Times New Roman"/>
+          <w:sz w:val="24"/>
+          <w:szCs w:val="24"/>
+        </w:rPr>
+      </w:pPr>
+      <w:r>
+        <w:rPr>
+          <w:rFonts w:ascii="Times New Roman" w:hAnsi="Times New Roman" w:cs="Times New Roman"/>
+          <w:sz w:val="24"/>
+          <w:szCs w:val="24"/>
+        </w:rPr>
+        <w:t>SVG (circle, Polygon, Square, Rectangle)</w:t>
+      </w:r>
+    </w:p>
+    <w:p>
+      <w:pPr>
+        <w:pStyle w:val="ListParagraph"/>
+        <w:numPr>
+          <w:ilvl w:val="1"/>
+          <w:numId w:val="1"/>
+        </w:numPr>
+        <w:rPr>
+          <w:rFonts w:ascii="Times New Roman" w:hAnsi="Times New Roman" w:cs="Times New Roman"/>
+          <w:sz w:val="24"/>
+          <w:szCs w:val="24"/>
+        </w:rPr>
+      </w:pPr>
+      <w:r>
+        <w:rPr>
+          <w:rFonts w:ascii="Times New Roman" w:hAnsi="Times New Roman" w:cs="Times New Roman"/>
+          <w:sz w:val="24"/>
+          <w:szCs w:val="24"/>
+        </w:rPr>
+        <w:t>What are the things there in head tag?</w:t>
+      </w:r>
+    </w:p>
+    <w:p>
+      <w:pPr>
+        <w:pStyle w:val="ListParagraph"/>
+        <w:numPr>
+          <w:ilvl w:val="1"/>
+          <w:numId w:val="1"/>
+        </w:numPr>
+        <w:rPr>
+          <w:rFonts w:ascii="Times New Roman" w:hAnsi="Times New Roman" w:cs="Times New Roman"/>
+          <w:sz w:val="24"/>
+          <w:szCs w:val="24"/>
+        </w:rPr>
+      </w:pPr>
+      <w:r>
+        <w:rPr>
+          <w:rFonts w:ascii="Times New Roman" w:hAnsi="Times New Roman" w:cs="Times New Roman"/>
+          <w:sz w:val="24"/>
+          <w:szCs w:val="24"/>
+        </w:rPr>
+        <w:t>What are the things there in Body tag?</w:t>
+      </w:r>
+    </w:p>
+    <w:p>
+      <w:pPr>
+        <w:pStyle w:val="ListParagraph"/>
+        <w:numPr>
+          <w:ilvl w:val="1"/>
+          <w:numId w:val="1"/>
+        </w:numPr>
+        <w:rPr>
+          <w:rFonts w:ascii="Times New Roman" w:hAnsi="Times New Roman" w:cs="Times New Roman"/>
+          <w:sz w:val="24"/>
+          <w:szCs w:val="24"/>
+        </w:rPr>
+      </w:pPr>
+      <w:r>
+        <w:rPr>
+          <w:rFonts w:ascii="Times New Roman" w:hAnsi="Times New Roman" w:cs="Times New Roman"/>
+          <w:sz w:val="24"/>
+          <w:szCs w:val="24"/>
+        </w:rPr>
+        <w:t>Why script tag is placed before end tag of body?</w:t>
+      </w:r>
+    </w:p>
+    <w:p>
+      <w:pPr>
+        <w:pStyle w:val="ListParagraph"/>
+        <w:numPr>
+          <w:ilvl w:val="0"/>
+          <w:numId w:val="1"/>
+        </w:numPr>
+        <w:rPr>
+          <w:rFonts w:ascii="Times New Roman" w:hAnsi="Times New Roman" w:cs="Times New Roman"/>
+          <w:sz w:val="24"/>
+          <w:szCs w:val="24"/>
+        </w:rPr>
+      </w:pPr>
+      <w:r>
+        <w:rPr>
+          <w:rFonts w:ascii="Times New Roman" w:hAnsi="Times New Roman" w:cs="Times New Roman"/>
+          <w:sz w:val="24"/>
+          <w:szCs w:val="24"/>
+        </w:rPr>
+        <w:t>CSS</w:t>
+      </w:r>
+    </w:p>
+    <w:p>
+      <w:pPr>
+        <w:pStyle w:val="ListParagraph"/>
+        <w:numPr>
+          <w:ilvl w:val="1"/>
+          <w:numId w:val="1"/>
+        </w:numPr>
+        <w:rPr>
+          <w:rFonts w:ascii="Times New Roman" w:hAnsi="Times New Roman" w:cs="Times New Roman"/>
+          <w:sz w:val="24"/>
+          <w:szCs w:val="24"/>
+        </w:rPr>
+      </w:pPr>
+      <w:r>
+        <w:rPr>
+          <w:rFonts w:ascii="Times New Roman" w:hAnsi="Times New Roman" w:cs="Times New Roman"/>
+          <w:sz w:val="24"/>
+          <w:szCs w:val="24"/>
+        </w:rPr>
+        <w:t>What is meant by inline, external, internal style sheets?</w:t>
+      </w:r>
+    </w:p>
+    <w:p>
+      <w:pPr>
+        <w:pStyle w:val="ListParagraph"/>
+        <w:numPr>
+          <w:ilvl w:val="1"/>
+          <w:numId w:val="1"/>
+        </w:numPr>
+        <w:rPr>
+          <w:rFonts w:ascii="Times New Roman" w:hAnsi="Times New Roman" w:cs="Times New Roman"/>
+          <w:sz w:val="24"/>
+          <w:szCs w:val="24"/>
+        </w:rPr>
+      </w:pPr>
+      <w:r>
+        <w:rPr>
+          <w:rFonts w:ascii="Times New Roman" w:hAnsi="Times New Roman" w:cs="Times New Roman"/>
+          <w:sz w:val="24"/>
+          <w:szCs w:val="24"/>
+        </w:rPr>
+        <w:t>Explain the severity in CSS.</w:t>
+      </w:r>
+    </w:p>
+    <w:p>
+      <w:pPr>
+        <w:pStyle w:val="ListParagraph"/>
+        <w:numPr>
+          <w:ilvl w:val="1"/>
+          <w:numId w:val="1"/>
+        </w:numPr>
+        <w:rPr>
+          <w:rFonts w:ascii="Times New Roman" w:hAnsi="Times New Roman" w:cs="Times New Roman"/>
+          <w:sz w:val="24"/>
+          <w:szCs w:val="24"/>
+        </w:rPr>
+      </w:pPr>
+      <w:r>
+        <w:rPr>
+          <w:rFonts w:ascii="Times New Roman" w:hAnsi="Times New Roman" w:cs="Times New Roman"/>
+          <w:sz w:val="24"/>
+          <w:szCs w:val="24"/>
+        </w:rPr>
+        <w:t>Explain box model in CSS</w:t>
+      </w:r>
+    </w:p>
+    <w:p>
+      <w:pPr>
+        <w:pStyle w:val="ListParagraph"/>
+        <w:numPr>
+          <w:ilvl w:val="1"/>
+          <w:numId w:val="1"/>
+        </w:numPr>
+        <w:rPr>
+          <w:rFonts w:ascii="Times New Roman" w:hAnsi="Times New Roman" w:cs="Times New Roman"/>
+          <w:sz w:val="24"/>
+          <w:szCs w:val="24"/>
+        </w:rPr>
+      </w:pPr>
+      <w:r>
+        <w:rPr>
+          <w:rFonts w:ascii="Times New Roman" w:hAnsi="Times New Roman" w:cs="Times New Roman"/>
+          <w:sz w:val="24"/>
+          <w:szCs w:val="24"/>
+        </w:rPr>
+        <w:lastRenderedPageBreak/>
+        <w:t>Difference between inline and inline block.</w:t>
+      </w:r>
+    </w:p>
+    <w:p>
+      <w:pPr>
+        <w:pStyle w:val="ListParagraph"/>
+        <w:numPr>
+          <w:ilvl w:val="1"/>
+          <w:numId w:val="1"/>
+        </w:numPr>
+        <w:rPr>
+          <w:rFonts w:ascii="Times New Roman" w:hAnsi="Times New Roman" w:cs="Times New Roman"/>
+          <w:sz w:val="24"/>
+          <w:szCs w:val="24"/>
+        </w:rPr>
+      </w:pPr>
+      <w:r>
+        <w:rPr>
+          <w:rFonts w:ascii="Times New Roman" w:hAnsi="Times New Roman" w:cs="Times New Roman"/>
+          <w:sz w:val="24"/>
+          <w:szCs w:val="24"/>
+        </w:rPr>
+        <w:t>Explain display flex.</w:t>
+      </w:r>
+    </w:p>
+    <w:p>
+      <w:pPr>
+        <w:pStyle w:val="ListParagraph"/>
+        <w:numPr>
+          <w:ilvl w:val="1"/>
+          <w:numId w:val="1"/>
+        </w:numPr>
+        <w:rPr>
+          <w:rFonts w:ascii="Times New Roman" w:hAnsi="Times New Roman" w:cs="Times New Roman"/>
+          <w:sz w:val="24"/>
+          <w:szCs w:val="24"/>
+        </w:rPr>
+      </w:pPr>
+      <w:r>
+        <w:rPr>
+          <w:rFonts w:ascii="Times New Roman" w:hAnsi="Times New Roman" w:cs="Times New Roman"/>
+          <w:sz w:val="24"/>
+          <w:szCs w:val="24"/>
+        </w:rPr>
+        <w:t>Explain positioning in CSS</w:t>
+      </w:r>
+    </w:p>
+    <w:p>
+      <w:pPr>
+        <w:pStyle w:val="ListParagraph"/>
+        <w:numPr>
+          <w:ilvl w:val="1"/>
+          <w:numId w:val="1"/>
+        </w:numPr>
+        <w:rPr>
+          <w:rFonts w:ascii="Times New Roman" w:hAnsi="Times New Roman" w:cs="Times New Roman"/>
+          <w:sz w:val="24"/>
+          <w:szCs w:val="24"/>
+        </w:rPr>
+      </w:pPr>
+      <w:r>
+        <w:rPr>
+          <w:rFonts w:ascii="Times New Roman" w:hAnsi="Times New Roman" w:cs="Times New Roman"/>
+          <w:sz w:val="24"/>
+          <w:szCs w:val="24"/>
+        </w:rPr>
+        <w:t>What is the difference between pseudo elements and pseudo classes in CSS.</w:t>
+      </w:r>
+    </w:p>
+    <w:p>
+      <w:pPr>
+        <w:pStyle w:val="ListParagraph"/>
+        <w:numPr>
+          <w:ilvl w:val="1"/>
+          <w:numId w:val="1"/>
+        </w:numPr>
+        <w:rPr>
+          <w:rFonts w:ascii="Times New Roman" w:hAnsi="Times New Roman" w:cs="Times New Roman"/>
+          <w:sz w:val="24"/>
+          <w:szCs w:val="24"/>
+        </w:rPr>
+      </w:pPr>
+      <w:r>
+        <w:rPr>
+          <w:rFonts w:ascii="Times New Roman" w:hAnsi="Times New Roman" w:cs="Times New Roman"/>
+          <w:sz w:val="24"/>
+          <w:szCs w:val="24"/>
+        </w:rPr>
+        <w:t>Name few font combinations.</w:t>
+      </w:r>
+    </w:p>
+    <w:p>
+      <w:pPr>
+        <w:pStyle w:val="ListParagraph"/>
+        <w:numPr>
+          <w:ilvl w:val="1"/>
+          <w:numId w:val="1"/>
+        </w:numPr>
+        <w:rPr>
+          <w:rFonts w:ascii="Times New Roman" w:hAnsi="Times New Roman" w:cs="Times New Roman"/>
+          <w:sz w:val="24"/>
+          <w:szCs w:val="24"/>
+        </w:rPr>
+      </w:pPr>
+      <w:r>
+        <w:rPr>
+          <w:rFonts w:ascii="Times New Roman" w:hAnsi="Times New Roman" w:cs="Times New Roman"/>
+          <w:sz w:val="24"/>
+          <w:szCs w:val="24"/>
+        </w:rPr>
+        <w:t>What are the colour categories (Hex, RGB and …)?</w:t>
+      </w:r>
+    </w:p>
+    <w:p>
+      <w:pPr>
+        <w:pStyle w:val="ListParagraph"/>
+        <w:numPr>
+          <w:ilvl w:val="1"/>
+          <w:numId w:val="1"/>
+        </w:numPr>
+        <w:rPr>
+          <w:rFonts w:ascii="Times New Roman" w:hAnsi="Times New Roman" w:cs="Times New Roman"/>
+          <w:sz w:val="24"/>
+          <w:szCs w:val="24"/>
+        </w:rPr>
+      </w:pPr>
+      <w:r>
+        <w:rPr>
+          <w:rFonts w:ascii="Times New Roman" w:hAnsi="Times New Roman" w:cs="Times New Roman"/>
+          <w:sz w:val="24"/>
+          <w:szCs w:val="24"/>
+        </w:rPr>
+        <w:t xml:space="preserve"> </w:t>
+      </w:r>
+      <w:r>
+        <w:rPr>
+          <w:rFonts w:ascii="Times New Roman" w:hAnsi="Times New Roman" w:cs="Times New Roman"/>
+          <w:sz w:val="24"/>
+          <w:szCs w:val="24"/>
+        </w:rPr>
+        <w:t>Difference between VW and VH.</w:t>
+      </w:r>
+    </w:p>
+    <w:p>
+      <w:pPr>
+        <w:pStyle w:val="ListParagraph"/>
+        <w:numPr>
+          <w:ilvl w:val="1"/>
+          <w:numId w:val="1"/>
+        </w:numPr>
+        <w:rPr>
+          <w:rFonts w:ascii="Times New Roman" w:hAnsi="Times New Roman" w:cs="Times New Roman"/>
+          <w:sz w:val="24"/>
+          <w:szCs w:val="24"/>
+        </w:rPr>
+      </w:pPr>
+      <w:r>
+        <w:rPr>
+          <w:rFonts w:ascii="Times New Roman" w:hAnsi="Times New Roman" w:cs="Times New Roman"/>
+          <w:sz w:val="24"/>
+          <w:szCs w:val="24"/>
+        </w:rPr>
+        <w:t>Explain about rem, px and %</w:t>
+      </w:r>
+    </w:p>
+    <w:p>
+      <w:pPr>
+        <w:pStyle w:val="ListParagraph"/>
+        <w:numPr>
+          <w:ilvl w:val="1"/>
+          <w:numId w:val="1"/>
+        </w:numPr>
+        <w:rPr>
+          <w:rFonts w:ascii="Times New Roman" w:hAnsi="Times New Roman" w:cs="Times New Roman"/>
+          <w:sz w:val="24"/>
+          <w:szCs w:val="24"/>
+        </w:rPr>
+      </w:pPr>
+      <w:r>
+        <w:rPr>
+          <w:rFonts w:ascii="Times New Roman" w:hAnsi="Times New Roman" w:cs="Times New Roman"/>
+          <w:sz w:val="24"/>
+          <w:szCs w:val="24"/>
+        </w:rPr>
+        <w:t>How do you achieve responsiveness in CSS?</w:t>
+      </w:r>
+    </w:p>
+    <w:p>
+      <w:pPr>
+        <w:pStyle w:val="ListParagraph"/>
+        <w:numPr>
+          <w:ilvl w:val="0"/>
+          <w:numId w:val="1"/>
+        </w:numPr>
+        <w:rPr>
+          <w:rFonts w:ascii="Times New Roman" w:hAnsi="Times New Roman" w:cs="Times New Roman"/>
+          <w:sz w:val="24"/>
+          <w:szCs w:val="24"/>
+        </w:rPr>
+      </w:pPr>
+      <w:r>
+        <w:rPr>
+          <w:rFonts w:ascii="Times New Roman" w:hAnsi="Times New Roman" w:cs="Times New Roman"/>
+          <w:sz w:val="24"/>
+          <w:szCs w:val="24"/>
+        </w:rPr>
+        <w:t>Angular Interview Questions.</w:t>
+      </w:r>
+    </w:p>
+    <w:p>
+      <w:pPr>
+        <w:pStyle w:val="ListParagraph"/>
+        <w:numPr>
+          <w:ilvl w:val="1"/>
+          <w:numId w:val="1"/>
+        </w:numPr>
+        <w:rPr>
+          <w:rFonts w:ascii="Times New Roman" w:hAnsi="Times New Roman" w:cs="Times New Roman"/>
+          <w:sz w:val="24"/>
+          <w:szCs w:val="24"/>
+        </w:rPr>
+      </w:pPr>
+      <w:r>
+        <w:rPr>
+          <w:rFonts w:ascii="Times New Roman" w:hAnsi="Times New Roman" w:cs="Times New Roman"/>
+          <w:sz w:val="24"/>
+          <w:szCs w:val="24"/>
+        </w:rPr>
+        <w:t>What is SPA?</w:t>
+      </w:r>
+    </w:p>
+    <w:p>
+      <w:pPr>
+        <w:pStyle w:val="ListParagraph"/>
+        <w:numPr>
+          <w:ilvl w:val="1"/>
+          <w:numId w:val="1"/>
+        </w:numPr>
+        <w:rPr>
+          <w:rFonts w:ascii="Times New Roman" w:hAnsi="Times New Roman" w:cs="Times New Roman"/>
+          <w:sz w:val="24"/>
+          <w:szCs w:val="24"/>
+        </w:rPr>
+      </w:pPr>
+      <w:r>
+        <w:rPr>
+          <w:rFonts w:ascii="Times New Roman" w:hAnsi="Times New Roman" w:cs="Times New Roman"/>
+          <w:sz w:val="24"/>
+          <w:szCs w:val="24"/>
+        </w:rPr>
+        <w:t>What is module?</w:t>
+      </w:r>
+    </w:p>
+    <w:p>
+      <w:pPr>
+        <w:pStyle w:val="ListParagraph"/>
+        <w:numPr>
+          <w:ilvl w:val="1"/>
+          <w:numId w:val="1"/>
+        </w:numPr>
+        <w:rPr>
+          <w:rFonts w:ascii="Times New Roman" w:hAnsi="Times New Roman" w:cs="Times New Roman"/>
+          <w:sz w:val="24"/>
+          <w:szCs w:val="24"/>
+        </w:rPr>
+      </w:pPr>
+      <w:r>
+        <w:rPr>
+          <w:rFonts w:ascii="Times New Roman" w:hAnsi="Times New Roman" w:cs="Times New Roman"/>
+          <w:sz w:val="24"/>
+          <w:szCs w:val="24"/>
+        </w:rPr>
+        <w:t>What is component?</w:t>
+      </w:r>
+    </w:p>
+    <w:p>
+      <w:pPr>
+        <w:pStyle w:val="ListParagraph"/>
+        <w:numPr>
+          <w:ilvl w:val="1"/>
+          <w:numId w:val="1"/>
+        </w:numPr>
+        <w:rPr>
+          <w:rFonts w:ascii="Times New Roman" w:hAnsi="Times New Roman" w:cs="Times New Roman"/>
+          <w:sz w:val="24"/>
+          <w:szCs w:val="24"/>
+        </w:rPr>
+      </w:pPr>
+      <w:r>
+        <w:rPr>
+          <w:rFonts w:ascii="Times New Roman" w:hAnsi="Times New Roman" w:cs="Times New Roman"/>
+          <w:sz w:val="24"/>
+          <w:szCs w:val="24"/>
+        </w:rPr>
+        <w:t>What is service?</w:t>
+      </w:r>
+    </w:p>
+    <w:p>
+      <w:pPr>
+        <w:pStyle w:val="ListParagraph"/>
+        <w:numPr>
+          <w:ilvl w:val="1"/>
+          <w:numId w:val="1"/>
+        </w:numPr>
+        <w:rPr>
+          <w:rFonts w:ascii="Times New Roman" w:hAnsi="Times New Roman" w:cs="Times New Roman"/>
+          <w:sz w:val="24"/>
+          <w:szCs w:val="24"/>
+        </w:rPr>
+      </w:pPr>
+      <w:r>
+        <w:rPr>
+          <w:rFonts w:ascii="Times New Roman" w:hAnsi="Times New Roman" w:cs="Times New Roman"/>
+          <w:sz w:val="24"/>
+          <w:szCs w:val="24"/>
+        </w:rPr>
+        <w:t>What are the building blocks of an angular?</w:t>
+      </w:r>
+    </w:p>
+    <w:p>
+      <w:pPr>
+        <w:pStyle w:val="ListParagraph"/>
+        <w:numPr>
+          <w:ilvl w:val="1"/>
+          <w:numId w:val="1"/>
+        </w:numPr>
+        <w:rPr>
+          <w:rFonts w:ascii="Times New Roman" w:hAnsi="Times New Roman" w:cs="Times New Roman"/>
+          <w:sz w:val="24"/>
+          <w:szCs w:val="24"/>
+        </w:rPr>
+      </w:pPr>
+      <w:r>
+        <w:rPr>
+          <w:rFonts w:ascii="Times New Roman" w:hAnsi="Times New Roman" w:cs="Times New Roman"/>
+          <w:sz w:val="24"/>
+          <w:szCs w:val="24"/>
+        </w:rPr>
+        <w:t>Explain about feature modules.</w:t>
+      </w:r>
+    </w:p>
+    <w:p>
+      <w:pPr>
+        <w:pStyle w:val="ListParagraph"/>
+        <w:numPr>
+          <w:ilvl w:val="1"/>
+          <w:numId w:val="1"/>
+        </w:numPr>
+        <w:rPr>
+          <w:rFonts w:ascii="Times New Roman" w:hAnsi="Times New Roman" w:cs="Times New Roman"/>
+          <w:sz w:val="24"/>
+          <w:szCs w:val="24"/>
+        </w:rPr>
+      </w:pPr>
+      <w:r>
+        <w:rPr>
+          <w:rFonts w:ascii="Times New Roman" w:hAnsi="Times New Roman" w:cs="Times New Roman"/>
+          <w:sz w:val="24"/>
+          <w:szCs w:val="24"/>
+        </w:rPr>
+        <w:t>What are the meta data in the components and modules.</w:t>
+      </w:r>
+    </w:p>
+    <w:p>
+      <w:pPr>
+        <w:pStyle w:val="ListParagraph"/>
+        <w:numPr>
+          <w:ilvl w:val="1"/>
+          <w:numId w:val="1"/>
+        </w:numPr>
+        <w:rPr>
+          <w:rFonts w:ascii="Times New Roman" w:hAnsi="Times New Roman" w:cs="Times New Roman"/>
+          <w:sz w:val="24"/>
+          <w:szCs w:val="24"/>
+        </w:rPr>
+      </w:pPr>
+      <w:r>
+        <w:rPr>
+          <w:rFonts w:ascii="Times New Roman" w:hAnsi="Times New Roman" w:cs="Times New Roman"/>
+          <w:sz w:val="24"/>
+          <w:szCs w:val="24"/>
+        </w:rPr>
+        <w:t>What are types of directives?</w:t>
+      </w:r>
+    </w:p>
+    <w:p>
+      <w:pPr>
+        <w:pStyle w:val="ListParagraph"/>
+        <w:numPr>
+          <w:ilvl w:val="1"/>
+          <w:numId w:val="1"/>
+        </w:numPr>
+        <w:rPr>
+          <w:rFonts w:ascii="Times New Roman" w:hAnsi="Times New Roman" w:cs="Times New Roman"/>
+          <w:sz w:val="24"/>
+          <w:szCs w:val="24"/>
+        </w:rPr>
+      </w:pPr>
+      <w:r>
+        <w:rPr>
+          <w:rFonts w:ascii="Times New Roman" w:hAnsi="Times New Roman" w:cs="Times New Roman"/>
+          <w:sz w:val="24"/>
+          <w:szCs w:val="24"/>
+        </w:rPr>
+        <w:t>Can you write a piece of code of directives?</w:t>
+      </w:r>
+    </w:p>
+    <w:p>
+      <w:pPr>
+        <w:pStyle w:val="ListParagraph"/>
+        <w:numPr>
+          <w:ilvl w:val="1"/>
+          <w:numId w:val="1"/>
+        </w:numPr>
+        <w:rPr>
+          <w:rFonts w:ascii="Times New Roman" w:hAnsi="Times New Roman" w:cs="Times New Roman"/>
+          <w:sz w:val="24"/>
+          <w:szCs w:val="24"/>
+        </w:rPr>
+      </w:pPr>
+      <w:r>
+        <w:rPr>
+          <w:rFonts w:ascii="Times New Roman" w:hAnsi="Times New Roman" w:cs="Times New Roman"/>
+          <w:sz w:val="24"/>
+          <w:szCs w:val="24"/>
+        </w:rPr>
+        <w:t>Explain about routing strategies?</w:t>
+      </w:r>
+    </w:p>
+    <w:p>
+      <w:pPr>
+        <w:pStyle w:val="ListParagraph"/>
+        <w:numPr>
+          <w:ilvl w:val="1"/>
+          <w:numId w:val="1"/>
+        </w:numPr>
+        <w:rPr>
+          <w:rFonts w:ascii="Times New Roman" w:hAnsi="Times New Roman" w:cs="Times New Roman"/>
+          <w:sz w:val="24"/>
+          <w:szCs w:val="24"/>
+        </w:rPr>
+      </w:pPr>
+      <w:r>
+        <w:rPr>
+          <w:rFonts w:ascii="Times New Roman" w:hAnsi="Times New Roman" w:cs="Times New Roman"/>
+          <w:sz w:val="24"/>
+          <w:szCs w:val="24"/>
+        </w:rPr>
+        <w:t>Explain about angular interceptors.</w:t>
+      </w:r>
+    </w:p>
+    <w:p>
+      <w:pPr>
+        <w:pStyle w:val="ListParagraph"/>
+        <w:numPr>
+          <w:ilvl w:val="1"/>
+          <w:numId w:val="1"/>
+        </w:numPr>
+        <w:rPr>
+          <w:rFonts w:ascii="Times New Roman" w:hAnsi="Times New Roman" w:cs="Times New Roman"/>
+          <w:sz w:val="24"/>
+          <w:szCs w:val="24"/>
+        </w:rPr>
+      </w:pPr>
+      <w:r>
+        <w:rPr>
+          <w:rFonts w:ascii="Times New Roman" w:hAnsi="Times New Roman" w:cs="Times New Roman"/>
+          <w:sz w:val="24"/>
+          <w:szCs w:val="24"/>
+        </w:rPr>
+        <w:t xml:space="preserve">How you handle </w:t>
+      </w:r>
+      <w:r>
+        <w:rPr>
+          <w:rFonts w:ascii="Times New Roman" w:hAnsi="Times New Roman" w:cs="Times New Roman"/>
+          <w:sz w:val="24"/>
+          <w:szCs w:val="24"/>
+        </w:rPr>
+        <w:t xml:space="preserve">the </w:t>
+      </w:r>
+      <w:r>
+        <w:rPr>
+          <w:rFonts w:ascii="Times New Roman" w:hAnsi="Times New Roman" w:cs="Times New Roman"/>
+          <w:sz w:val="24"/>
+          <w:szCs w:val="24"/>
+        </w:rPr>
+        <w:t>error handling in angular?</w:t>
+      </w:r>
+    </w:p>
+    <w:p>
+      <w:pPr>
+        <w:pStyle w:val="ListParagraph"/>
+        <w:numPr>
+          <w:ilvl w:val="1"/>
+          <w:numId w:val="1"/>
+        </w:numPr>
+        <w:rPr>
+          <w:rFonts w:ascii="Times New Roman" w:hAnsi="Times New Roman" w:cs="Times New Roman"/>
+          <w:sz w:val="24"/>
+          <w:szCs w:val="24"/>
+        </w:rPr>
+      </w:pPr>
+      <w:r>
+        <w:rPr>
+          <w:rFonts w:ascii="Times New Roman" w:hAnsi="Times New Roman" w:cs="Times New Roman"/>
+          <w:sz w:val="24"/>
+          <w:szCs w:val="24"/>
+        </w:rPr>
+        <w:t>Explain step by step how you implement Interceptors.</w:t>
+      </w:r>
+    </w:p>
+    <w:p>
+      <w:pPr>
+        <w:pStyle w:val="ListParagraph"/>
+        <w:numPr>
+          <w:ilvl w:val="1"/>
+          <w:numId w:val="1"/>
+        </w:numPr>
+        <w:rPr>
+          <w:rFonts w:ascii="Times New Roman" w:hAnsi="Times New Roman" w:cs="Times New Roman"/>
+          <w:sz w:val="24"/>
+          <w:szCs w:val="24"/>
+        </w:rPr>
+      </w:pPr>
+      <w:r>
+        <w:rPr>
+          <w:rFonts w:ascii="Times New Roman" w:hAnsi="Times New Roman" w:cs="Times New Roman"/>
+          <w:sz w:val="24"/>
+          <w:szCs w:val="24"/>
+        </w:rPr>
+        <w:t>Explain how can you communicate between components?</w:t>
+      </w:r>
+    </w:p>
+    <w:p>
+      <w:pPr>
+        <w:pStyle w:val="ListParagraph"/>
+        <w:numPr>
+          <w:ilvl w:val="1"/>
+          <w:numId w:val="1"/>
+        </w:numPr>
+        <w:rPr>
+          <w:rFonts w:ascii="Times New Roman" w:hAnsi="Times New Roman" w:cs="Times New Roman"/>
+          <w:sz w:val="24"/>
+          <w:szCs w:val="24"/>
+        </w:rPr>
+      </w:pPr>
+      <w:r>
+        <w:rPr>
+          <w:rFonts w:ascii="Times New Roman" w:hAnsi="Times New Roman" w:cs="Times New Roman"/>
+          <w:sz w:val="24"/>
+          <w:szCs w:val="24"/>
+        </w:rPr>
+        <w:t>Can you write the piece of code for input and output?</w:t>
+      </w:r>
+    </w:p>
+    <w:p>
+      <w:pPr>
+        <w:pStyle w:val="ListParagraph"/>
+        <w:numPr>
+          <w:ilvl w:val="1"/>
+          <w:numId w:val="1"/>
+        </w:numPr>
+        <w:rPr>
+          <w:rFonts w:ascii="Times New Roman" w:hAnsi="Times New Roman" w:cs="Times New Roman"/>
+          <w:sz w:val="24"/>
+          <w:szCs w:val="24"/>
+        </w:rPr>
+      </w:pPr>
+      <w:r>
+        <w:rPr>
+          <w:rFonts w:ascii="Times New Roman" w:hAnsi="Times New Roman" w:cs="Times New Roman"/>
+          <w:sz w:val="24"/>
+          <w:szCs w:val="24"/>
+        </w:rPr>
+        <w:t>What is the difference between view child and view children?</w:t>
+      </w:r>
+    </w:p>
+    <w:p>
+      <w:pPr>
+        <w:pStyle w:val="ListParagraph"/>
+        <w:numPr>
+          <w:ilvl w:val="1"/>
+          <w:numId w:val="1"/>
+        </w:numPr>
+        <w:rPr>
+          <w:rFonts w:ascii="Times New Roman" w:hAnsi="Times New Roman" w:cs="Times New Roman"/>
+          <w:sz w:val="24"/>
+          <w:szCs w:val="24"/>
+        </w:rPr>
+      </w:pPr>
+      <w:r>
+        <w:rPr>
+          <w:rFonts w:ascii="Times New Roman" w:hAnsi="Times New Roman" w:cs="Times New Roman"/>
+          <w:sz w:val="24"/>
+          <w:szCs w:val="24"/>
+        </w:rPr>
+        <w:t>Explain about lifecycle hooks in angular.</w:t>
+      </w:r>
+    </w:p>
+    <w:p>
+      <w:pPr>
+        <w:pStyle w:val="ListParagraph"/>
+        <w:numPr>
+          <w:ilvl w:val="1"/>
+          <w:numId w:val="1"/>
+        </w:numPr>
+        <w:rPr>
+          <w:rFonts w:ascii="Times New Roman" w:hAnsi="Times New Roman" w:cs="Times New Roman"/>
+          <w:sz w:val="24"/>
+          <w:szCs w:val="24"/>
+        </w:rPr>
+      </w:pPr>
+      <w:r>
+        <w:rPr>
+          <w:rFonts w:ascii="Times New Roman" w:hAnsi="Times New Roman" w:cs="Times New Roman"/>
+          <w:sz w:val="24"/>
+          <w:szCs w:val="24"/>
+        </w:rPr>
+        <w:t>What is the difference between ngOnInit and constructor?</w:t>
+      </w:r>
+    </w:p>
+    <w:p>
+      <w:pPr>
+        <w:pStyle w:val="ListParagraph"/>
+        <w:numPr>
+          <w:ilvl w:val="1"/>
+          <w:numId w:val="1"/>
+        </w:numPr>
+        <w:rPr>
+          <w:rFonts w:ascii="Times New Roman" w:hAnsi="Times New Roman" w:cs="Times New Roman"/>
+          <w:sz w:val="24"/>
+          <w:szCs w:val="24"/>
+        </w:rPr>
+      </w:pPr>
+      <w:r>
+        <w:rPr>
+          <w:rFonts w:ascii="Times New Roman" w:hAnsi="Times New Roman" w:cs="Times New Roman"/>
+          <w:sz w:val="24"/>
+          <w:szCs w:val="24"/>
+        </w:rPr>
+        <w:t>What is RxJS means?</w:t>
+      </w:r>
+    </w:p>
+    <w:p>
+      <w:pPr>
+        <w:pStyle w:val="ListParagraph"/>
+        <w:numPr>
+          <w:ilvl w:val="1"/>
+          <w:numId w:val="1"/>
+        </w:numPr>
+        <w:rPr>
+          <w:rFonts w:ascii="Times New Roman" w:hAnsi="Times New Roman" w:cs="Times New Roman"/>
+          <w:sz w:val="24"/>
+          <w:szCs w:val="24"/>
+        </w:rPr>
+      </w:pPr>
+      <w:r>
+        <w:rPr>
+          <w:rFonts w:ascii="Times New Roman" w:hAnsi="Times New Roman" w:cs="Times New Roman"/>
+          <w:sz w:val="24"/>
+          <w:szCs w:val="24"/>
+        </w:rPr>
+        <w:t>Can you explain the types of rxjs operators?</w:t>
+      </w:r>
+    </w:p>
+    <w:p>
+      <w:pPr>
+        <w:pStyle w:val="ListParagraph"/>
+        <w:numPr>
+          <w:ilvl w:val="1"/>
+          <w:numId w:val="1"/>
+        </w:numPr>
+        <w:rPr>
+          <w:rFonts w:ascii="Times New Roman" w:hAnsi="Times New Roman" w:cs="Times New Roman"/>
+          <w:sz w:val="24"/>
+          <w:szCs w:val="24"/>
+        </w:rPr>
+      </w:pPr>
+      <w:r>
+        <w:rPr>
+          <w:rFonts w:ascii="Times New Roman" w:hAnsi="Times New Roman" w:cs="Times New Roman"/>
+          <w:sz w:val="24"/>
+          <w:szCs w:val="24"/>
+        </w:rPr>
+        <w:t xml:space="preserve">What </w:t>
+      </w:r>
+      <w:r>
+        <w:rPr>
+          <w:rFonts w:ascii="Times New Roman" w:hAnsi="Times New Roman" w:cs="Times New Roman"/>
+          <w:sz w:val="24"/>
+          <w:szCs w:val="24"/>
+        </w:rPr>
+        <w:t>is</w:t>
+      </w:r>
+      <w:r>
+        <w:rPr>
+          <w:rFonts w:ascii="Times New Roman" w:hAnsi="Times New Roman" w:cs="Times New Roman"/>
+          <w:sz w:val="24"/>
+          <w:szCs w:val="24"/>
+        </w:rPr>
+        <w:t xml:space="preserve"> the higher order </w:t>
+      </w:r>
+      <w:r>
+        <w:rPr>
+          <w:rFonts w:ascii="Times New Roman" w:hAnsi="Times New Roman" w:cs="Times New Roman"/>
+          <w:sz w:val="24"/>
+          <w:szCs w:val="24"/>
+        </w:rPr>
+        <w:t>rxjs operators?</w:t>
+      </w:r>
+    </w:p>
+    <w:p>
+      <w:pPr>
+        <w:pStyle w:val="ListParagraph"/>
+        <w:numPr>
+          <w:ilvl w:val="1"/>
+          <w:numId w:val="1"/>
+        </w:numPr>
+        <w:rPr>
+          <w:rFonts w:ascii="Times New Roman" w:hAnsi="Times New Roman" w:cs="Times New Roman"/>
+          <w:sz w:val="24"/>
+          <w:szCs w:val="24"/>
+        </w:rPr>
+      </w:pPr>
+      <w:r>
+        <w:rPr>
+          <w:rFonts w:ascii="Times New Roman" w:hAnsi="Times New Roman" w:cs="Times New Roman"/>
+          <w:sz w:val="24"/>
+          <w:szCs w:val="24"/>
+        </w:rPr>
+        <w:t>Can you write the piece of code for custom directives?</w:t>
+      </w:r>
+    </w:p>
+    <w:p>
+      <w:pPr>
+        <w:pStyle w:val="ListParagraph"/>
+        <w:numPr>
+          <w:ilvl w:val="1"/>
+          <w:numId w:val="1"/>
+        </w:numPr>
+        <w:rPr>
+          <w:rFonts w:ascii="Times New Roman" w:hAnsi="Times New Roman" w:cs="Times New Roman"/>
+          <w:sz w:val="24"/>
+          <w:szCs w:val="24"/>
+        </w:rPr>
+      </w:pPr>
+      <w:r>
+        <w:rPr>
+          <w:rFonts w:ascii="Times New Roman" w:hAnsi="Times New Roman" w:cs="Times New Roman"/>
+          <w:sz w:val="24"/>
+          <w:szCs w:val="24"/>
+        </w:rPr>
+        <w:t>Difference between form builder and form group.</w:t>
+      </w:r>
+    </w:p>
+    <w:p>
+      <w:pPr>
+        <w:pStyle w:val="ListParagraph"/>
+        <w:numPr>
+          <w:ilvl w:val="1"/>
+          <w:numId w:val="1"/>
+        </w:numPr>
+        <w:rPr>
+          <w:rFonts w:ascii="Times New Roman" w:hAnsi="Times New Roman" w:cs="Times New Roman"/>
+          <w:sz w:val="24"/>
+          <w:szCs w:val="24"/>
+        </w:rPr>
+      </w:pPr>
+      <w:r>
+        <w:rPr>
+          <w:rFonts w:ascii="Times New Roman" w:hAnsi="Times New Roman" w:cs="Times New Roman"/>
+          <w:sz w:val="24"/>
+          <w:szCs w:val="24"/>
+        </w:rPr>
+        <w:t>Difference between form array and form group.</w:t>
+      </w:r>
+    </w:p>
+    <w:p>
+      <w:pPr>
+        <w:pStyle w:val="ListParagraph"/>
+        <w:numPr>
+          <w:ilvl w:val="1"/>
+          <w:numId w:val="1"/>
+        </w:numPr>
+        <w:rPr>
+          <w:rFonts w:ascii="Times New Roman" w:hAnsi="Times New Roman" w:cs="Times New Roman"/>
+          <w:sz w:val="24"/>
+          <w:szCs w:val="24"/>
+        </w:rPr>
+      </w:pPr>
+      <w:r>
+        <w:rPr>
+          <w:rFonts w:ascii="Times New Roman" w:hAnsi="Times New Roman" w:cs="Times New Roman"/>
+          <w:sz w:val="24"/>
+          <w:szCs w:val="24"/>
+        </w:rPr>
+        <w:t>How do you achieve security in angular? (Guards)</w:t>
+      </w:r>
+    </w:p>
+    <w:p>
+      <w:pPr>
+        <w:pStyle w:val="ListParagraph"/>
+        <w:numPr>
+          <w:ilvl w:val="1"/>
+          <w:numId w:val="1"/>
+        </w:numPr>
+        <w:rPr>
+          <w:rFonts w:ascii="Times New Roman" w:hAnsi="Times New Roman" w:cs="Times New Roman"/>
+          <w:sz w:val="24"/>
+          <w:szCs w:val="24"/>
+        </w:rPr>
+      </w:pPr>
+      <w:r>
+        <w:rPr>
+          <w:rFonts w:ascii="Times New Roman" w:hAnsi="Times New Roman" w:cs="Times New Roman"/>
+          <w:sz w:val="24"/>
+          <w:szCs w:val="24"/>
+        </w:rPr>
+        <w:t>What is the resolver guard?</w:t>
+      </w:r>
+    </w:p>
+    <w:p>
+      <w:pPr>
+        <w:pStyle w:val="ListParagraph"/>
+        <w:numPr>
+          <w:ilvl w:val="1"/>
+          <w:numId w:val="1"/>
+        </w:numPr>
+        <w:rPr>
+          <w:rFonts w:ascii="Times New Roman" w:hAnsi="Times New Roman" w:cs="Times New Roman"/>
+          <w:sz w:val="24"/>
+          <w:szCs w:val="24"/>
+        </w:rPr>
+      </w:pPr>
+      <w:r>
+        <w:rPr>
+          <w:rFonts w:ascii="Times New Roman" w:hAnsi="Times New Roman" w:cs="Times New Roman"/>
+          <w:sz w:val="24"/>
+          <w:szCs w:val="24"/>
+        </w:rPr>
+        <w:t>Explain about the pipes in angular.</w:t>
+      </w:r>
+    </w:p>
+    <w:p>
+      <w:pPr>
+        <w:pStyle w:val="ListParagraph"/>
+        <w:numPr>
+          <w:ilvl w:val="1"/>
+          <w:numId w:val="1"/>
+        </w:numPr>
+        <w:rPr>
+          <w:rFonts w:ascii="Times New Roman" w:hAnsi="Times New Roman" w:cs="Times New Roman"/>
+          <w:sz w:val="24"/>
+          <w:szCs w:val="24"/>
+        </w:rPr>
+      </w:pPr>
+      <w:r>
+        <w:rPr>
+          <w:rFonts w:ascii="Times New Roman" w:hAnsi="Times New Roman" w:cs="Times New Roman"/>
+          <w:sz w:val="24"/>
+          <w:szCs w:val="24"/>
+        </w:rPr>
+        <w:t>Can you write the piece of code how to develop the custom pipe?</w:t>
+      </w:r>
+    </w:p>
+    <w:p>
+      <w:pPr>
+        <w:pStyle w:val="ListParagraph"/>
+        <w:numPr>
+          <w:ilvl w:val="1"/>
+          <w:numId w:val="1"/>
+        </w:numPr>
+        <w:rPr>
+          <w:rFonts w:ascii="Times New Roman" w:hAnsi="Times New Roman" w:cs="Times New Roman"/>
+          <w:sz w:val="24"/>
+          <w:szCs w:val="24"/>
+        </w:rPr>
+      </w:pPr>
+      <w:r>
+        <w:rPr>
+          <w:rFonts w:ascii="Times New Roman" w:hAnsi="Times New Roman" w:cs="Times New Roman"/>
+          <w:sz w:val="24"/>
+          <w:szCs w:val="24"/>
+        </w:rPr>
+        <w:t>What are the Observables and Observer?</w:t>
+      </w:r>
+    </w:p>
+    <w:p>
+      <w:pPr>
+        <w:pStyle w:val="ListParagraph"/>
+        <w:numPr>
+          <w:ilvl w:val="1"/>
+          <w:numId w:val="1"/>
+        </w:numPr>
+        <w:rPr>
+          <w:rFonts w:ascii="Times New Roman" w:hAnsi="Times New Roman" w:cs="Times New Roman"/>
+          <w:sz w:val="24"/>
+          <w:szCs w:val="24"/>
+        </w:rPr>
+      </w:pPr>
+      <w:r>
+        <w:rPr>
+          <w:rFonts w:ascii="Times New Roman" w:hAnsi="Times New Roman" w:cs="Times New Roman"/>
+          <w:sz w:val="24"/>
+          <w:szCs w:val="24"/>
+        </w:rPr>
+        <w:t>Explain about subject and behaviour subject.</w:t>
+      </w:r>
       <w:bookmarkStart w:id="0" w:name="_GoBack"/>
       <w:bookmarkEnd w:id="0"/>
-    </w:p>
-    <w:p>
-      <w:pPr>
-        <w:pStyle w:val="ListParagraph"/>
-        <w:numPr>
-          <w:ilvl w:val="0"/>
-          <w:numId w:val="1"/>
-        </w:numPr>
-        <w:rPr>
-          <w:rFonts w:ascii="Times New Roman" w:hAnsi="Times New Roman" w:cs="Times New Roman"/>
-          <w:sz w:val="24"/>
-          <w:szCs w:val="24"/>
-        </w:rPr>
-      </w:pPr>
-      <w:r>
-        <w:rPr>
-          <w:rFonts w:ascii="Times New Roman" w:hAnsi="Times New Roman" w:cs="Times New Roman"/>
-          <w:sz w:val="24"/>
-          <w:szCs w:val="24"/>
-        </w:rPr>
-        <w:t>HTML</w:t>
-      </w:r>
-    </w:p>
-    <w:p>
-      <w:pPr>
-        <w:pStyle w:val="ListParagraph"/>
-        <w:numPr>
-          <w:ilvl w:val="1"/>
-          <w:numId w:val="1"/>
-        </w:numPr>
-        <w:rPr>
-          <w:rFonts w:ascii="Times New Roman" w:hAnsi="Times New Roman" w:cs="Times New Roman"/>
-          <w:sz w:val="24"/>
-          <w:szCs w:val="24"/>
-        </w:rPr>
-      </w:pPr>
-      <w:r>
-        <w:rPr>
-          <w:rFonts w:ascii="Times New Roman" w:hAnsi="Times New Roman" w:cs="Times New Roman"/>
-          <w:sz w:val="24"/>
-          <w:szCs w:val="24"/>
-        </w:rPr>
-        <w:t>Html5 new attributes</w:t>
-      </w:r>
-    </w:p>
-    <w:p>
-      <w:pPr>
-        <w:pStyle w:val="ListParagraph"/>
-        <w:numPr>
-          <w:ilvl w:val="1"/>
-          <w:numId w:val="1"/>
-        </w:numPr>
-        <w:rPr>
-          <w:rFonts w:ascii="Times New Roman" w:hAnsi="Times New Roman" w:cs="Times New Roman"/>
-          <w:sz w:val="24"/>
-          <w:szCs w:val="24"/>
-        </w:rPr>
-      </w:pPr>
-      <w:r>
-        <w:rPr>
-          <w:rFonts w:ascii="Times New Roman" w:hAnsi="Times New Roman" w:cs="Times New Roman"/>
-          <w:sz w:val="24"/>
-          <w:szCs w:val="24"/>
-        </w:rPr>
-        <w:t>Html new form attributes</w:t>
-      </w:r>
-    </w:p>
-    <w:p>
-      <w:pPr>
-        <w:pStyle w:val="ListParagraph"/>
-        <w:numPr>
-          <w:ilvl w:val="1"/>
-          <w:numId w:val="1"/>
-        </w:numPr>
-        <w:rPr>
-          <w:rFonts w:ascii="Times New Roman" w:hAnsi="Times New Roman" w:cs="Times New Roman"/>
-          <w:sz w:val="24"/>
-          <w:szCs w:val="24"/>
-        </w:rPr>
-      </w:pPr>
-      <w:r>
-        <w:rPr>
-          <w:rFonts w:ascii="Times New Roman" w:hAnsi="Times New Roman" w:cs="Times New Roman"/>
-          <w:sz w:val="24"/>
-          <w:szCs w:val="24"/>
-        </w:rPr>
-        <w:t>Html new semantic elements</w:t>
-      </w:r>
-    </w:p>
-    <w:p>
-      <w:pPr>
-        <w:pStyle w:val="ListParagraph"/>
-        <w:numPr>
-          <w:ilvl w:val="1"/>
-          <w:numId w:val="1"/>
-        </w:numPr>
-        <w:rPr>
-          <w:rFonts w:ascii="Times New Roman" w:hAnsi="Times New Roman" w:cs="Times New Roman"/>
-          <w:sz w:val="24"/>
-          <w:szCs w:val="24"/>
-        </w:rPr>
-      </w:pPr>
-      <w:r>
-        <w:rPr>
-          <w:rFonts w:ascii="Times New Roman" w:hAnsi="Times New Roman" w:cs="Times New Roman"/>
-          <w:sz w:val="24"/>
-          <w:szCs w:val="24"/>
-        </w:rPr>
-        <w:t>Quirk issue</w:t>
-      </w:r>
-    </w:p>
-    <w:p>
-      <w:pPr>
-        <w:pStyle w:val="ListParagraph"/>
-        <w:numPr>
-          <w:ilvl w:val="1"/>
-          <w:numId w:val="1"/>
-        </w:numPr>
-        <w:rPr>
-          <w:rFonts w:ascii="Times New Roman" w:hAnsi="Times New Roman" w:cs="Times New Roman"/>
-          <w:sz w:val="24"/>
-          <w:szCs w:val="24"/>
-        </w:rPr>
-      </w:pPr>
-      <w:r>
-        <w:rPr>
-          <w:rFonts w:ascii="Times New Roman" w:hAnsi="Times New Roman" w:cs="Times New Roman"/>
-          <w:sz w:val="24"/>
-          <w:szCs w:val="24"/>
-        </w:rPr>
-        <w:t>Block level elements</w:t>
-      </w:r>
-    </w:p>
-    <w:p>
-      <w:pPr>
-        <w:pStyle w:val="ListParagraph"/>
-        <w:numPr>
-          <w:ilvl w:val="1"/>
-          <w:numId w:val="1"/>
-        </w:numPr>
-        <w:rPr>
-          <w:rFonts w:ascii="Times New Roman" w:hAnsi="Times New Roman" w:cs="Times New Roman"/>
-          <w:sz w:val="24"/>
-          <w:szCs w:val="24"/>
-        </w:rPr>
-      </w:pPr>
-      <w:r>
-        <w:rPr>
-          <w:rFonts w:ascii="Times New Roman" w:hAnsi="Times New Roman" w:cs="Times New Roman"/>
-          <w:sz w:val="24"/>
-          <w:szCs w:val="24"/>
-        </w:rPr>
-        <w:t>Inline elements</w:t>
-      </w:r>
-    </w:p>
-    <w:p>
-      <w:pPr>
-        <w:pStyle w:val="ListParagraph"/>
-        <w:numPr>
-          <w:ilvl w:val="1"/>
-          <w:numId w:val="1"/>
-        </w:numPr>
-        <w:rPr>
-          <w:rFonts w:ascii="Times New Roman" w:hAnsi="Times New Roman" w:cs="Times New Roman"/>
-          <w:sz w:val="24"/>
-          <w:szCs w:val="24"/>
-        </w:rPr>
-      </w:pPr>
-      <w:r>
-        <w:rPr>
-          <w:rFonts w:ascii="Times New Roman" w:hAnsi="Times New Roman" w:cs="Times New Roman"/>
-          <w:sz w:val="24"/>
-          <w:szCs w:val="24"/>
-        </w:rPr>
-        <w:t>SVG (circle, Polygon, Square, Rectangle)</w:t>
-      </w:r>
-    </w:p>
-    <w:p>
-      <w:pPr>
-        <w:pStyle w:val="ListParagraph"/>
-        <w:numPr>
-          <w:ilvl w:val="1"/>
-          <w:numId w:val="1"/>
-        </w:numPr>
-        <w:rPr>
-          <w:rFonts w:ascii="Times New Roman" w:hAnsi="Times New Roman" w:cs="Times New Roman"/>
-          <w:sz w:val="24"/>
-          <w:szCs w:val="24"/>
-        </w:rPr>
-      </w:pPr>
-      <w:r>
-        <w:rPr>
-          <w:rFonts w:ascii="Times New Roman" w:hAnsi="Times New Roman" w:cs="Times New Roman"/>
-          <w:sz w:val="24"/>
-          <w:szCs w:val="24"/>
-        </w:rPr>
-        <w:t>What are the things there in head tag?</w:t>
-      </w:r>
-    </w:p>
-    <w:p>
-      <w:pPr>
-        <w:pStyle w:val="ListParagraph"/>
-        <w:numPr>
-          <w:ilvl w:val="1"/>
-          <w:numId w:val="1"/>
-        </w:numPr>
-        <w:rPr>
-          <w:rFonts w:ascii="Times New Roman" w:hAnsi="Times New Roman" w:cs="Times New Roman"/>
-          <w:sz w:val="24"/>
-          <w:szCs w:val="24"/>
-        </w:rPr>
-      </w:pPr>
-      <w:r>
-        <w:rPr>
-          <w:rFonts w:ascii="Times New Roman" w:hAnsi="Times New Roman" w:cs="Times New Roman"/>
-          <w:sz w:val="24"/>
-          <w:szCs w:val="24"/>
-        </w:rPr>
-        <w:t>What are the things there in Body tag?</w:t>
-      </w:r>
-    </w:p>
-    <w:p>
-      <w:pPr>
-        <w:pStyle w:val="ListParagraph"/>
-        <w:numPr>
-          <w:ilvl w:val="1"/>
-          <w:numId w:val="1"/>
-        </w:numPr>
-        <w:rPr>
-          <w:rFonts w:ascii="Times New Roman" w:hAnsi="Times New Roman" w:cs="Times New Roman"/>
-          <w:sz w:val="24"/>
-          <w:szCs w:val="24"/>
-        </w:rPr>
-      </w:pPr>
-      <w:r>
-        <w:rPr>
-          <w:rFonts w:ascii="Times New Roman" w:hAnsi="Times New Roman" w:cs="Times New Roman"/>
-          <w:sz w:val="24"/>
-          <w:szCs w:val="24"/>
-        </w:rPr>
-        <w:t>Why script tag is placed before end tag of body?</w:t>
-      </w:r>
-    </w:p>
-    <w:p>
-      <w:pPr>
-        <w:pStyle w:val="ListParagraph"/>
-        <w:numPr>
-          <w:ilvl w:val="0"/>
-          <w:numId w:val="1"/>
-        </w:numPr>
-        <w:rPr>
-          <w:rFonts w:ascii="Times New Roman" w:hAnsi="Times New Roman" w:cs="Times New Roman"/>
-          <w:sz w:val="24"/>
-          <w:szCs w:val="24"/>
-        </w:rPr>
-      </w:pPr>
-      <w:r>
-        <w:rPr>
-          <w:rFonts w:ascii="Times New Roman" w:hAnsi="Times New Roman" w:cs="Times New Roman"/>
-          <w:sz w:val="24"/>
-          <w:szCs w:val="24"/>
-        </w:rPr>
-        <w:t>CSS</w:t>
-      </w:r>
-    </w:p>
-    <w:p>
-      <w:pPr>
-        <w:pStyle w:val="ListParagraph"/>
-        <w:numPr>
-          <w:ilvl w:val="1"/>
-          <w:numId w:val="1"/>
-        </w:numPr>
-        <w:rPr>
-          <w:rFonts w:ascii="Times New Roman" w:hAnsi="Times New Roman" w:cs="Times New Roman"/>
-          <w:sz w:val="24"/>
-          <w:szCs w:val="24"/>
-        </w:rPr>
-      </w:pPr>
-      <w:r>
-        <w:rPr>
-          <w:rFonts w:ascii="Times New Roman" w:hAnsi="Times New Roman" w:cs="Times New Roman"/>
-          <w:sz w:val="24"/>
-          <w:szCs w:val="24"/>
-        </w:rPr>
-        <w:t>What is meant by inline, external, internal style sheets?</w:t>
-      </w:r>
-    </w:p>
-    <w:p>
-      <w:pPr>
-        <w:pStyle w:val="ListParagraph"/>
-        <w:numPr>
-          <w:ilvl w:val="1"/>
-          <w:numId w:val="1"/>
-        </w:numPr>
-        <w:rPr>
-          <w:rFonts w:ascii="Times New Roman" w:hAnsi="Times New Roman" w:cs="Times New Roman"/>
-          <w:sz w:val="24"/>
-          <w:szCs w:val="24"/>
-        </w:rPr>
-      </w:pPr>
-      <w:r>
-        <w:rPr>
-          <w:rFonts w:ascii="Times New Roman" w:hAnsi="Times New Roman" w:cs="Times New Roman"/>
-          <w:sz w:val="24"/>
-          <w:szCs w:val="24"/>
-        </w:rPr>
-        <w:t>Explain the severity in CSS.</w:t>
-      </w:r>
-    </w:p>
-    <w:p>
-      <w:pPr>
-        <w:pStyle w:val="ListParagraph"/>
-        <w:numPr>
-          <w:ilvl w:val="1"/>
-          <w:numId w:val="1"/>
-        </w:numPr>
-        <w:rPr>
-          <w:rFonts w:ascii="Times New Roman" w:hAnsi="Times New Roman" w:cs="Times New Roman"/>
-          <w:sz w:val="24"/>
-          <w:szCs w:val="24"/>
-        </w:rPr>
-      </w:pPr>
-      <w:r>
-        <w:rPr>
-          <w:rFonts w:ascii="Times New Roman" w:hAnsi="Times New Roman" w:cs="Times New Roman"/>
-          <w:sz w:val="24"/>
-          <w:szCs w:val="24"/>
-        </w:rPr>
-        <w:t>Explain box model in CSS</w:t>
-      </w:r>
-    </w:p>
-    <w:p>
-      <w:pPr>
-        <w:pStyle w:val="ListParagraph"/>
-        <w:numPr>
-          <w:ilvl w:val="1"/>
-          <w:numId w:val="1"/>
-        </w:numPr>
-        <w:rPr>
-          <w:rFonts w:ascii="Times New Roman" w:hAnsi="Times New Roman" w:cs="Times New Roman"/>
-          <w:sz w:val="24"/>
-          <w:szCs w:val="24"/>
-        </w:rPr>
-      </w:pPr>
-      <w:r>
-        <w:rPr>
-          <w:rFonts w:ascii="Times New Roman" w:hAnsi="Times New Roman" w:cs="Times New Roman"/>
-          <w:sz w:val="24"/>
-          <w:szCs w:val="24"/>
-        </w:rPr>
-        <w:lastRenderedPageBreak/>
-        <w:t>Difference between inline and inline block.</w:t>
-      </w:r>
-    </w:p>
-    <w:p>
-      <w:pPr>
-        <w:pStyle w:val="ListParagraph"/>
-        <w:numPr>
-          <w:ilvl w:val="1"/>
-          <w:numId w:val="1"/>
-        </w:numPr>
-        <w:rPr>
-          <w:rFonts w:ascii="Times New Roman" w:hAnsi="Times New Roman" w:cs="Times New Roman"/>
-          <w:sz w:val="24"/>
-          <w:szCs w:val="24"/>
-        </w:rPr>
-      </w:pPr>
-      <w:r>
-        <w:rPr>
-          <w:rFonts w:ascii="Times New Roman" w:hAnsi="Times New Roman" w:cs="Times New Roman"/>
-          <w:sz w:val="24"/>
-          <w:szCs w:val="24"/>
-        </w:rPr>
-        <w:t>Explain display flex.</w:t>
-      </w:r>
-    </w:p>
-    <w:p>
-      <w:pPr>
-        <w:pStyle w:val="ListParagraph"/>
-        <w:numPr>
-          <w:ilvl w:val="1"/>
-          <w:numId w:val="1"/>
-        </w:numPr>
-        <w:rPr>
-          <w:rFonts w:ascii="Times New Roman" w:hAnsi="Times New Roman" w:cs="Times New Roman"/>
-          <w:sz w:val="24"/>
-          <w:szCs w:val="24"/>
-        </w:rPr>
-      </w:pPr>
-      <w:r>
-        <w:rPr>
-          <w:rFonts w:ascii="Times New Roman" w:hAnsi="Times New Roman" w:cs="Times New Roman"/>
-          <w:sz w:val="24"/>
-          <w:szCs w:val="24"/>
-        </w:rPr>
-        <w:t>Explain positioning in CSS</w:t>
-      </w:r>
-    </w:p>
-    <w:p>
-      <w:pPr>
-        <w:pStyle w:val="ListParagraph"/>
-        <w:numPr>
-          <w:ilvl w:val="1"/>
-          <w:numId w:val="1"/>
-        </w:numPr>
-        <w:rPr>
-          <w:rFonts w:ascii="Times New Roman" w:hAnsi="Times New Roman" w:cs="Times New Roman"/>
-          <w:sz w:val="24"/>
-          <w:szCs w:val="24"/>
-        </w:rPr>
-      </w:pPr>
-      <w:r>
-        <w:rPr>
-          <w:rFonts w:ascii="Times New Roman" w:hAnsi="Times New Roman" w:cs="Times New Roman"/>
-          <w:sz w:val="24"/>
-          <w:szCs w:val="24"/>
-        </w:rPr>
-        <w:t>What is the difference between pseudo elements and pseudo classes in CSS.</w:t>
-      </w:r>
-    </w:p>
-    <w:p>
-      <w:pPr>
-        <w:pStyle w:val="ListParagraph"/>
-        <w:numPr>
-          <w:ilvl w:val="1"/>
-          <w:numId w:val="1"/>
-        </w:numPr>
-        <w:rPr>
-          <w:rFonts w:ascii="Times New Roman" w:hAnsi="Times New Roman" w:cs="Times New Roman"/>
-          <w:sz w:val="24"/>
-          <w:szCs w:val="24"/>
-        </w:rPr>
-      </w:pPr>
-      <w:r>
-        <w:rPr>
-          <w:rFonts w:ascii="Times New Roman" w:hAnsi="Times New Roman" w:cs="Times New Roman"/>
-          <w:sz w:val="24"/>
-          <w:szCs w:val="24"/>
-        </w:rPr>
-        <w:t>Name few font combinations.</w:t>
-      </w:r>
-    </w:p>
-    <w:p>
-      <w:pPr>
-        <w:pStyle w:val="ListParagraph"/>
-        <w:numPr>
-          <w:ilvl w:val="1"/>
-          <w:numId w:val="1"/>
-        </w:numPr>
-        <w:rPr>
-          <w:rFonts w:ascii="Times New Roman" w:hAnsi="Times New Roman" w:cs="Times New Roman"/>
-          <w:sz w:val="24"/>
-          <w:szCs w:val="24"/>
-        </w:rPr>
-      </w:pPr>
-      <w:r>
-        <w:rPr>
-          <w:rFonts w:ascii="Times New Roman" w:hAnsi="Times New Roman" w:cs="Times New Roman"/>
-          <w:sz w:val="24"/>
-          <w:szCs w:val="24"/>
-        </w:rPr>
-        <w:t>What are the colour categories (Hex, RGB and …)?</w:t>
-      </w:r>
-    </w:p>
-    <w:p>
-      <w:pPr>
-        <w:pStyle w:val="ListParagraph"/>
-        <w:numPr>
-          <w:ilvl w:val="1"/>
-          <w:numId w:val="1"/>
-        </w:numPr>
-        <w:rPr>
-          <w:rFonts w:ascii="Times New Roman" w:hAnsi="Times New Roman" w:cs="Times New Roman"/>
-          <w:sz w:val="24"/>
-          <w:szCs w:val="24"/>
-        </w:rPr>
-      </w:pPr>
-      <w:r>
-        <w:rPr>
-          <w:rFonts w:ascii="Times New Roman" w:hAnsi="Times New Roman" w:cs="Times New Roman"/>
-          <w:sz w:val="24"/>
-          <w:szCs w:val="24"/>
-        </w:rPr>
-        <w:t xml:space="preserve"> </w:t>
-      </w:r>
-      <w:r>
-        <w:rPr>
-          <w:rFonts w:ascii="Times New Roman" w:hAnsi="Times New Roman" w:cs="Times New Roman"/>
-          <w:sz w:val="24"/>
-          <w:szCs w:val="24"/>
-        </w:rPr>
-        <w:t>Difference between VW and VH.</w:t>
-      </w:r>
-    </w:p>
-    <w:p>
-      <w:pPr>
-        <w:pStyle w:val="ListParagraph"/>
-        <w:numPr>
-          <w:ilvl w:val="1"/>
-          <w:numId w:val="1"/>
-        </w:numPr>
-        <w:rPr>
-          <w:rFonts w:ascii="Times New Roman" w:hAnsi="Times New Roman" w:cs="Times New Roman"/>
-          <w:sz w:val="24"/>
-          <w:szCs w:val="24"/>
-        </w:rPr>
-      </w:pPr>
-      <w:r>
-        <w:rPr>
-          <w:rFonts w:ascii="Times New Roman" w:hAnsi="Times New Roman" w:cs="Times New Roman"/>
-          <w:sz w:val="24"/>
-          <w:szCs w:val="24"/>
-        </w:rPr>
-        <w:t>Explain about rem, px and %</w:t>
-      </w:r>
-    </w:p>
-    <w:p>
-      <w:pPr>
-        <w:pStyle w:val="ListParagraph"/>
-        <w:numPr>
-          <w:ilvl w:val="1"/>
-          <w:numId w:val="1"/>
-        </w:numPr>
-        <w:rPr>
-          <w:rFonts w:ascii="Times New Roman" w:hAnsi="Times New Roman" w:cs="Times New Roman"/>
-          <w:sz w:val="24"/>
-          <w:szCs w:val="24"/>
-        </w:rPr>
-      </w:pPr>
-      <w:r>
-        <w:rPr>
-          <w:rFonts w:ascii="Times New Roman" w:hAnsi="Times New Roman" w:cs="Times New Roman"/>
-          <w:sz w:val="24"/>
-          <w:szCs w:val="24"/>
-        </w:rPr>
-        <w:t>How do you achieve responsiveness in CSS?</w:t>
-      </w:r>
-    </w:p>
-    <w:p>
-      <w:pPr>
-        <w:pStyle w:val="ListParagraph"/>
-        <w:numPr>
-          <w:ilvl w:val="0"/>
-          <w:numId w:val="1"/>
-        </w:numPr>
-        <w:rPr>
-          <w:rFonts w:ascii="Times New Roman" w:hAnsi="Times New Roman" w:cs="Times New Roman"/>
-          <w:sz w:val="24"/>
-          <w:szCs w:val="24"/>
-        </w:rPr>
-      </w:pPr>
-      <w:r>
-        <w:rPr>
-          <w:rFonts w:ascii="Times New Roman" w:hAnsi="Times New Roman" w:cs="Times New Roman"/>
-          <w:sz w:val="24"/>
-          <w:szCs w:val="24"/>
-        </w:rPr>
-        <w:t>Angular Interview Questions.</w:t>
-      </w:r>
-    </w:p>
-    <w:p>
-      <w:pPr>
-        <w:pStyle w:val="ListParagraph"/>
-        <w:numPr>
-          <w:ilvl w:val="1"/>
-          <w:numId w:val="1"/>
-        </w:numPr>
-        <w:rPr>
-          <w:rFonts w:ascii="Times New Roman" w:hAnsi="Times New Roman" w:cs="Times New Roman"/>
-          <w:sz w:val="24"/>
-          <w:szCs w:val="24"/>
-        </w:rPr>
-      </w:pPr>
-      <w:r>
-        <w:rPr>
-          <w:rFonts w:ascii="Times New Roman" w:hAnsi="Times New Roman" w:cs="Times New Roman"/>
-          <w:sz w:val="24"/>
-          <w:szCs w:val="24"/>
-        </w:rPr>
-        <w:t>What is SPA?</w:t>
-      </w:r>
-    </w:p>
-    <w:p>
-      <w:pPr>
-        <w:pStyle w:val="ListParagraph"/>
-        <w:numPr>
-          <w:ilvl w:val="1"/>
-          <w:numId w:val="1"/>
-        </w:numPr>
-        <w:rPr>
-          <w:rFonts w:ascii="Times New Roman" w:hAnsi="Times New Roman" w:cs="Times New Roman"/>
-          <w:sz w:val="24"/>
-          <w:szCs w:val="24"/>
-        </w:rPr>
-      </w:pPr>
-      <w:r>
-        <w:rPr>
-          <w:rFonts w:ascii="Times New Roman" w:hAnsi="Times New Roman" w:cs="Times New Roman"/>
-          <w:sz w:val="24"/>
-          <w:szCs w:val="24"/>
-        </w:rPr>
-        <w:t>What is module?</w:t>
-      </w:r>
-    </w:p>
-    <w:p>
-      <w:pPr>
-        <w:pStyle w:val="ListParagraph"/>
-        <w:numPr>
-          <w:ilvl w:val="1"/>
-          <w:numId w:val="1"/>
-        </w:numPr>
-        <w:rPr>
-          <w:rFonts w:ascii="Times New Roman" w:hAnsi="Times New Roman" w:cs="Times New Roman"/>
-          <w:sz w:val="24"/>
-          <w:szCs w:val="24"/>
-        </w:rPr>
-      </w:pPr>
-      <w:r>
-        <w:rPr>
-          <w:rFonts w:ascii="Times New Roman" w:hAnsi="Times New Roman" w:cs="Times New Roman"/>
-          <w:sz w:val="24"/>
-          <w:szCs w:val="24"/>
-        </w:rPr>
-        <w:t>What is component?</w:t>
-      </w:r>
-    </w:p>
-    <w:p>
-      <w:pPr>
-        <w:pStyle w:val="ListParagraph"/>
-        <w:numPr>
-          <w:ilvl w:val="1"/>
-          <w:numId w:val="1"/>
-        </w:numPr>
-        <w:rPr>
-          <w:rFonts w:ascii="Times New Roman" w:hAnsi="Times New Roman" w:cs="Times New Roman"/>
-          <w:sz w:val="24"/>
-          <w:szCs w:val="24"/>
-        </w:rPr>
-      </w:pPr>
-      <w:r>
-        <w:rPr>
-          <w:rFonts w:ascii="Times New Roman" w:hAnsi="Times New Roman" w:cs="Times New Roman"/>
-          <w:sz w:val="24"/>
-          <w:szCs w:val="24"/>
-        </w:rPr>
-        <w:t>What is service?</w:t>
-      </w:r>
-    </w:p>
-    <w:p>
-      <w:pPr>
-        <w:pStyle w:val="ListParagraph"/>
-        <w:numPr>
-          <w:ilvl w:val="1"/>
-          <w:numId w:val="1"/>
-        </w:numPr>
-        <w:rPr>
-          <w:rFonts w:ascii="Times New Roman" w:hAnsi="Times New Roman" w:cs="Times New Roman"/>
-          <w:sz w:val="24"/>
-          <w:szCs w:val="24"/>
-        </w:rPr>
-      </w:pPr>
-      <w:r>
-        <w:rPr>
-          <w:rFonts w:ascii="Times New Roman" w:hAnsi="Times New Roman" w:cs="Times New Roman"/>
-          <w:sz w:val="24"/>
-          <w:szCs w:val="24"/>
-        </w:rPr>
-        <w:t>What are the building blocks of an angular?</w:t>
-      </w:r>
-    </w:p>
-    <w:p>
-      <w:pPr>
-        <w:pStyle w:val="ListParagraph"/>
-        <w:numPr>
-          <w:ilvl w:val="1"/>
-          <w:numId w:val="1"/>
-        </w:numPr>
-        <w:rPr>
-          <w:rFonts w:ascii="Times New Roman" w:hAnsi="Times New Roman" w:cs="Times New Roman"/>
-          <w:sz w:val="24"/>
-          <w:szCs w:val="24"/>
-        </w:rPr>
-      </w:pPr>
-      <w:r>
-        <w:rPr>
-          <w:rFonts w:ascii="Times New Roman" w:hAnsi="Times New Roman" w:cs="Times New Roman"/>
-          <w:sz w:val="24"/>
-          <w:szCs w:val="24"/>
-        </w:rPr>
-        <w:t>Explain about feature modules.</w:t>
-      </w:r>
-    </w:p>
-    <w:p>
-      <w:pPr>
-        <w:pStyle w:val="ListParagraph"/>
-        <w:numPr>
-          <w:ilvl w:val="1"/>
-          <w:numId w:val="1"/>
-        </w:numPr>
-        <w:rPr>
-          <w:rFonts w:ascii="Times New Roman" w:hAnsi="Times New Roman" w:cs="Times New Roman"/>
-          <w:sz w:val="24"/>
-          <w:szCs w:val="24"/>
-        </w:rPr>
-      </w:pPr>
-      <w:r>
-        <w:rPr>
-          <w:rFonts w:ascii="Times New Roman" w:hAnsi="Times New Roman" w:cs="Times New Roman"/>
-          <w:sz w:val="24"/>
-          <w:szCs w:val="24"/>
-        </w:rPr>
-        <w:t>What are the meta data in the components and modules.</w:t>
-      </w:r>
-    </w:p>
-    <w:p>
-      <w:pPr>
-        <w:pStyle w:val="ListParagraph"/>
-        <w:numPr>
-          <w:ilvl w:val="1"/>
-          <w:numId w:val="1"/>
-        </w:numPr>
-        <w:rPr>
-          <w:rFonts w:ascii="Times New Roman" w:hAnsi="Times New Roman" w:cs="Times New Roman"/>
-          <w:sz w:val="24"/>
-          <w:szCs w:val="24"/>
-        </w:rPr>
-      </w:pPr>
-      <w:r>
-        <w:rPr>
-          <w:rFonts w:ascii="Times New Roman" w:hAnsi="Times New Roman" w:cs="Times New Roman"/>
-          <w:sz w:val="24"/>
-          <w:szCs w:val="24"/>
-        </w:rPr>
-        <w:t>What are types of directives?</w:t>
-      </w:r>
-    </w:p>
-    <w:p>
-      <w:pPr>
-        <w:pStyle w:val="ListParagraph"/>
-        <w:numPr>
-          <w:ilvl w:val="1"/>
-          <w:numId w:val="1"/>
-        </w:numPr>
-        <w:rPr>
-          <w:rFonts w:ascii="Times New Roman" w:hAnsi="Times New Roman" w:cs="Times New Roman"/>
-          <w:sz w:val="24"/>
-          <w:szCs w:val="24"/>
-        </w:rPr>
-      </w:pPr>
-      <w:r>
-        <w:rPr>
-          <w:rFonts w:ascii="Times New Roman" w:hAnsi="Times New Roman" w:cs="Times New Roman"/>
-          <w:sz w:val="24"/>
-          <w:szCs w:val="24"/>
-        </w:rPr>
-        <w:t>Can you write a piece of code of directives?</w:t>
-      </w:r>
-    </w:p>
-    <w:p>
-      <w:pPr>
-        <w:pStyle w:val="ListParagraph"/>
-        <w:numPr>
-          <w:ilvl w:val="1"/>
-          <w:numId w:val="1"/>
-        </w:numPr>
-        <w:rPr>
-          <w:rFonts w:ascii="Times New Roman" w:hAnsi="Times New Roman" w:cs="Times New Roman"/>
-          <w:sz w:val="24"/>
-          <w:szCs w:val="24"/>
-        </w:rPr>
-      </w:pPr>
-      <w:r>
-        <w:rPr>
-          <w:rFonts w:ascii="Times New Roman" w:hAnsi="Times New Roman" w:cs="Times New Roman"/>
-          <w:sz w:val="24"/>
-          <w:szCs w:val="24"/>
-        </w:rPr>
-        <w:t>Explain about routing strategies?</w:t>
-      </w:r>
-    </w:p>
-    <w:p>
-      <w:pPr>
-        <w:pStyle w:val="ListParagraph"/>
-        <w:numPr>
-          <w:ilvl w:val="1"/>
-          <w:numId w:val="1"/>
-        </w:numPr>
-        <w:rPr>
-          <w:rFonts w:ascii="Times New Roman" w:hAnsi="Times New Roman" w:cs="Times New Roman"/>
-          <w:sz w:val="24"/>
-          <w:szCs w:val="24"/>
-        </w:rPr>
-      </w:pPr>
-      <w:r>
-        <w:rPr>
-          <w:rFonts w:ascii="Times New Roman" w:hAnsi="Times New Roman" w:cs="Times New Roman"/>
-          <w:sz w:val="24"/>
-          <w:szCs w:val="24"/>
-        </w:rPr>
-        <w:t>Explain about angular interceptors.</w:t>
-      </w:r>
-    </w:p>
-    <w:p>
-      <w:pPr>
-        <w:pStyle w:val="ListParagraph"/>
-        <w:numPr>
-          <w:ilvl w:val="1"/>
-          <w:numId w:val="1"/>
-        </w:numPr>
-        <w:rPr>
-          <w:rFonts w:ascii="Times New Roman" w:hAnsi="Times New Roman" w:cs="Times New Roman"/>
-          <w:sz w:val="24"/>
-          <w:szCs w:val="24"/>
-        </w:rPr>
-      </w:pPr>
-      <w:r>
-        <w:rPr>
-          <w:rFonts w:ascii="Times New Roman" w:hAnsi="Times New Roman" w:cs="Times New Roman"/>
-          <w:sz w:val="24"/>
-          <w:szCs w:val="24"/>
-        </w:rPr>
-        <w:t xml:space="preserve">How you handle </w:t>
-      </w:r>
-      <w:r>
-        <w:rPr>
-          <w:rFonts w:ascii="Times New Roman" w:hAnsi="Times New Roman" w:cs="Times New Roman"/>
-          <w:sz w:val="24"/>
-          <w:szCs w:val="24"/>
-        </w:rPr>
-        <w:t xml:space="preserve">the </w:t>
-      </w:r>
-      <w:r>
-        <w:rPr>
-          <w:rFonts w:ascii="Times New Roman" w:hAnsi="Times New Roman" w:cs="Times New Roman"/>
-          <w:sz w:val="24"/>
-          <w:szCs w:val="24"/>
-        </w:rPr>
-        <w:t>error handling in angular?</w:t>
-      </w:r>
-    </w:p>
-    <w:p>
-      <w:pPr>
-        <w:pStyle w:val="ListParagraph"/>
-        <w:numPr>
-          <w:ilvl w:val="1"/>
-          <w:numId w:val="1"/>
-        </w:numPr>
-        <w:rPr>
-          <w:rFonts w:ascii="Times New Roman" w:hAnsi="Times New Roman" w:cs="Times New Roman"/>
-          <w:sz w:val="24"/>
-          <w:szCs w:val="24"/>
-        </w:rPr>
-      </w:pPr>
-      <w:r>
-        <w:rPr>
-          <w:rFonts w:ascii="Times New Roman" w:hAnsi="Times New Roman" w:cs="Times New Roman"/>
-          <w:sz w:val="24"/>
-          <w:szCs w:val="24"/>
-        </w:rPr>
-        <w:t>Explain step by step how you implement Interceptors.</w:t>
-      </w:r>
-    </w:p>
-    <w:p>
-      <w:pPr>
-        <w:pStyle w:val="ListParagraph"/>
-        <w:numPr>
-          <w:ilvl w:val="1"/>
-          <w:numId w:val="1"/>
-        </w:numPr>
-        <w:rPr>
-          <w:rFonts w:ascii="Times New Roman" w:hAnsi="Times New Roman" w:cs="Times New Roman"/>
-          <w:sz w:val="24"/>
-          <w:szCs w:val="24"/>
-        </w:rPr>
-      </w:pPr>
-      <w:r>
-        <w:rPr>
-          <w:rFonts w:ascii="Times New Roman" w:hAnsi="Times New Roman" w:cs="Times New Roman"/>
-          <w:sz w:val="24"/>
-          <w:szCs w:val="24"/>
-        </w:rPr>
-        <w:t>Explain how can you communicate between components?</w:t>
-      </w:r>
-    </w:p>
-    <w:p>
-      <w:pPr>
-        <w:pStyle w:val="ListParagraph"/>
-        <w:numPr>
-          <w:ilvl w:val="1"/>
-          <w:numId w:val="1"/>
-        </w:numPr>
-        <w:rPr>
-          <w:rFonts w:ascii="Times New Roman" w:hAnsi="Times New Roman" w:cs="Times New Roman"/>
-          <w:sz w:val="24"/>
-          <w:szCs w:val="24"/>
-        </w:rPr>
-      </w:pPr>
-      <w:r>
-        <w:rPr>
-          <w:rFonts w:ascii="Times New Roman" w:hAnsi="Times New Roman" w:cs="Times New Roman"/>
-          <w:sz w:val="24"/>
-          <w:szCs w:val="24"/>
-        </w:rPr>
-        <w:t>Can you write the piece of code for input and output?</w:t>
-      </w:r>
-    </w:p>
-    <w:p>
-      <w:pPr>
-        <w:pStyle w:val="ListParagraph"/>
-        <w:numPr>
-          <w:ilvl w:val="1"/>
-          <w:numId w:val="1"/>
-        </w:numPr>
-        <w:rPr>
-          <w:rFonts w:ascii="Times New Roman" w:hAnsi="Times New Roman" w:cs="Times New Roman"/>
-          <w:sz w:val="24"/>
-          <w:szCs w:val="24"/>
-        </w:rPr>
-      </w:pPr>
-      <w:r>
-        <w:rPr>
-          <w:rFonts w:ascii="Times New Roman" w:hAnsi="Times New Roman" w:cs="Times New Roman"/>
-          <w:sz w:val="24"/>
-          <w:szCs w:val="24"/>
-        </w:rPr>
-        <w:t>What is the difference between view child and view children?</w:t>
-      </w:r>
-    </w:p>
-    <w:p>
-      <w:pPr>
-        <w:pStyle w:val="ListParagraph"/>
-        <w:numPr>
-          <w:ilvl w:val="1"/>
-          <w:numId w:val="1"/>
-        </w:numPr>
-        <w:rPr>
-          <w:rFonts w:ascii="Times New Roman" w:hAnsi="Times New Roman" w:cs="Times New Roman"/>
-          <w:sz w:val="24"/>
-          <w:szCs w:val="24"/>
-        </w:rPr>
-      </w:pPr>
-      <w:r>
-        <w:rPr>
-          <w:rFonts w:ascii="Times New Roman" w:hAnsi="Times New Roman" w:cs="Times New Roman"/>
-          <w:sz w:val="24"/>
-          <w:szCs w:val="24"/>
-        </w:rPr>
-        <w:t>Explain about lifecycle hooks in angular.</w:t>
-      </w:r>
-    </w:p>
-    <w:p>
-      <w:pPr>
-        <w:pStyle w:val="ListParagraph"/>
-        <w:numPr>
-          <w:ilvl w:val="1"/>
-          <w:numId w:val="1"/>
-        </w:numPr>
-        <w:rPr>
-          <w:rFonts w:ascii="Times New Roman" w:hAnsi="Times New Roman" w:cs="Times New Roman"/>
-          <w:sz w:val="24"/>
-          <w:szCs w:val="24"/>
-        </w:rPr>
-      </w:pPr>
-      <w:r>
-        <w:rPr>
-          <w:rFonts w:ascii="Times New Roman" w:hAnsi="Times New Roman" w:cs="Times New Roman"/>
-          <w:sz w:val="24"/>
-          <w:szCs w:val="24"/>
-        </w:rPr>
-        <w:t>What is the difference between ngOnInit and constructor?</w:t>
-      </w:r>
-    </w:p>
-    <w:p>
-      <w:pPr>
-        <w:pStyle w:val="ListParagraph"/>
-        <w:numPr>
-          <w:ilvl w:val="1"/>
-          <w:numId w:val="1"/>
-        </w:numPr>
-        <w:rPr>
-          <w:rFonts w:ascii="Times New Roman" w:hAnsi="Times New Roman" w:cs="Times New Roman"/>
-          <w:sz w:val="24"/>
-          <w:szCs w:val="24"/>
-        </w:rPr>
-      </w:pPr>
-      <w:r>
-        <w:rPr>
-          <w:rFonts w:ascii="Times New Roman" w:hAnsi="Times New Roman" w:cs="Times New Roman"/>
-          <w:sz w:val="24"/>
-          <w:szCs w:val="24"/>
-        </w:rPr>
-        <w:t>What is RxJS means?</w:t>
-      </w:r>
-    </w:p>
-    <w:p>
-      <w:pPr>
-        <w:pStyle w:val="ListParagraph"/>
-        <w:numPr>
-          <w:ilvl w:val="1"/>
-          <w:numId w:val="1"/>
-        </w:numPr>
-        <w:rPr>
-          <w:rFonts w:ascii="Times New Roman" w:hAnsi="Times New Roman" w:cs="Times New Roman"/>
-          <w:sz w:val="24"/>
-          <w:szCs w:val="24"/>
-        </w:rPr>
-      </w:pPr>
-      <w:r>
-        <w:rPr>
-          <w:rFonts w:ascii="Times New Roman" w:hAnsi="Times New Roman" w:cs="Times New Roman"/>
-          <w:sz w:val="24"/>
-          <w:szCs w:val="24"/>
-        </w:rPr>
-        <w:t>Can you explain the types of rxjs operators?</w:t>
-      </w:r>
-    </w:p>
-    <w:p>
-      <w:pPr>
-        <w:pStyle w:val="ListParagraph"/>
-        <w:numPr>
-          <w:ilvl w:val="1"/>
-          <w:numId w:val="1"/>
-        </w:numPr>
-        <w:rPr>
-          <w:rFonts w:ascii="Times New Roman" w:hAnsi="Times New Roman" w:cs="Times New Roman"/>
-          <w:sz w:val="24"/>
-          <w:szCs w:val="24"/>
-        </w:rPr>
-      </w:pPr>
-      <w:r>
-        <w:rPr>
-          <w:rFonts w:ascii="Times New Roman" w:hAnsi="Times New Roman" w:cs="Times New Roman"/>
-          <w:sz w:val="24"/>
-          <w:szCs w:val="24"/>
-        </w:rPr>
-        <w:t xml:space="preserve">What </w:t>
-      </w:r>
-      <w:r>
-        <w:rPr>
-          <w:rFonts w:ascii="Times New Roman" w:hAnsi="Times New Roman" w:cs="Times New Roman"/>
-          <w:sz w:val="24"/>
-          <w:szCs w:val="24"/>
-        </w:rPr>
-        <w:t>is</w:t>
-      </w:r>
-      <w:r>
-        <w:rPr>
-          <w:rFonts w:ascii="Times New Roman" w:hAnsi="Times New Roman" w:cs="Times New Roman"/>
-          <w:sz w:val="24"/>
-          <w:szCs w:val="24"/>
-        </w:rPr>
-        <w:t xml:space="preserve"> the higher order </w:t>
-      </w:r>
-      <w:r>
-        <w:rPr>
-          <w:rFonts w:ascii="Times New Roman" w:hAnsi="Times New Roman" w:cs="Times New Roman"/>
-          <w:sz w:val="24"/>
-          <w:szCs w:val="24"/>
-        </w:rPr>
-        <w:t>rxjs operators?</w:t>
-      </w:r>
-    </w:p>
-    <w:p>
-      <w:pPr>
-        <w:pStyle w:val="ListParagraph"/>
-        <w:numPr>
-          <w:ilvl w:val="1"/>
-          <w:numId w:val="1"/>
-        </w:numPr>
-        <w:rPr>
-          <w:rFonts w:ascii="Times New Roman" w:hAnsi="Times New Roman" w:cs="Times New Roman"/>
-          <w:sz w:val="24"/>
-          <w:szCs w:val="24"/>
-        </w:rPr>
-      </w:pPr>
-      <w:r>
-        <w:rPr>
-          <w:rFonts w:ascii="Times New Roman" w:hAnsi="Times New Roman" w:cs="Times New Roman"/>
-          <w:sz w:val="24"/>
-          <w:szCs w:val="24"/>
-        </w:rPr>
-        <w:t>Can you write the piece of code for custom directives?</w:t>
-      </w:r>
-    </w:p>
-    <w:p>
-      <w:pPr>
-        <w:pStyle w:val="ListParagraph"/>
-        <w:numPr>
-          <w:ilvl w:val="1"/>
-          <w:numId w:val="1"/>
-        </w:numPr>
-        <w:rPr>
-          <w:rFonts w:ascii="Times New Roman" w:hAnsi="Times New Roman" w:cs="Times New Roman"/>
-          <w:sz w:val="24"/>
-          <w:szCs w:val="24"/>
-        </w:rPr>
-      </w:pPr>
-      <w:r>
-        <w:rPr>
-          <w:rFonts w:ascii="Times New Roman" w:hAnsi="Times New Roman" w:cs="Times New Roman"/>
-          <w:sz w:val="24"/>
-          <w:szCs w:val="24"/>
-        </w:rPr>
-        <w:t>Difference between form builder and form group.</w:t>
-      </w:r>
-    </w:p>
-    <w:p>
-      <w:pPr>
-        <w:pStyle w:val="ListParagraph"/>
-        <w:numPr>
-          <w:ilvl w:val="1"/>
-          <w:numId w:val="1"/>
-        </w:numPr>
-        <w:rPr>
-          <w:rFonts w:ascii="Times New Roman" w:hAnsi="Times New Roman" w:cs="Times New Roman"/>
-          <w:sz w:val="24"/>
-          <w:szCs w:val="24"/>
-        </w:rPr>
-      </w:pPr>
-      <w:r>
-        <w:rPr>
-          <w:rFonts w:ascii="Times New Roman" w:hAnsi="Times New Roman" w:cs="Times New Roman"/>
-          <w:sz w:val="24"/>
-          <w:szCs w:val="24"/>
-        </w:rPr>
-        <w:t>Difference between form array and form group.</w:t>
-      </w:r>
-    </w:p>
-    <w:p>
-      <w:pPr>
-        <w:pStyle w:val="ListParagraph"/>
-        <w:numPr>
-          <w:ilvl w:val="1"/>
-          <w:numId w:val="1"/>
-        </w:numPr>
-        <w:rPr>
-          <w:rFonts w:ascii="Times New Roman" w:hAnsi="Times New Roman" w:cs="Times New Roman"/>
-          <w:sz w:val="24"/>
-          <w:szCs w:val="24"/>
-        </w:rPr>
-      </w:pPr>
-      <w:r>
-        <w:rPr>
-          <w:rFonts w:ascii="Times New Roman" w:hAnsi="Times New Roman" w:cs="Times New Roman"/>
-          <w:sz w:val="24"/>
-          <w:szCs w:val="24"/>
-        </w:rPr>
-        <w:t>How do you achieve security in angular? (Guards)</w:t>
-      </w:r>
-    </w:p>
-    <w:p>
-      <w:pPr>
-        <w:pStyle w:val="ListParagraph"/>
-        <w:numPr>
-          <w:ilvl w:val="1"/>
-          <w:numId w:val="1"/>
-        </w:numPr>
-        <w:rPr>
-          <w:rFonts w:ascii="Times New Roman" w:hAnsi="Times New Roman" w:cs="Times New Roman"/>
-          <w:sz w:val="24"/>
-          <w:szCs w:val="24"/>
-        </w:rPr>
-      </w:pPr>
-      <w:r>
-        <w:rPr>
-          <w:rFonts w:ascii="Times New Roman" w:hAnsi="Times New Roman" w:cs="Times New Roman"/>
-          <w:sz w:val="24"/>
-          <w:szCs w:val="24"/>
-        </w:rPr>
-        <w:t>What is the resolver guard?</w:t>
-      </w:r>
-    </w:p>
-    <w:p>
-      <w:pPr>
-        <w:pStyle w:val="ListParagraph"/>
-        <w:numPr>
-          <w:ilvl w:val="1"/>
-          <w:numId w:val="1"/>
-        </w:numPr>
-        <w:rPr>
-          <w:rFonts w:ascii="Times New Roman" w:hAnsi="Times New Roman" w:cs="Times New Roman"/>
-          <w:sz w:val="24"/>
-          <w:szCs w:val="24"/>
-        </w:rPr>
-      </w:pPr>
-      <w:r>
-        <w:rPr>
-          <w:rFonts w:ascii="Times New Roman" w:hAnsi="Times New Roman" w:cs="Times New Roman"/>
-          <w:sz w:val="24"/>
-          <w:szCs w:val="24"/>
-        </w:rPr>
-        <w:t>Explain about the pipes in angular.</w:t>
-      </w:r>
-    </w:p>
-    <w:p>
-      <w:pPr>
-        <w:pStyle w:val="ListParagraph"/>
-        <w:numPr>
-          <w:ilvl w:val="1"/>
-          <w:numId w:val="1"/>
-        </w:numPr>
-        <w:rPr>
-          <w:rFonts w:ascii="Times New Roman" w:hAnsi="Times New Roman" w:cs="Times New Roman"/>
-          <w:sz w:val="24"/>
-          <w:szCs w:val="24"/>
-        </w:rPr>
-      </w:pPr>
-      <w:r>
-        <w:rPr>
-          <w:rFonts w:ascii="Times New Roman" w:hAnsi="Times New Roman" w:cs="Times New Roman"/>
-          <w:sz w:val="24"/>
-          <w:szCs w:val="24"/>
-        </w:rPr>
-        <w:t>Can you write the piece of code how to develop the custom pipe?</w:t>
-      </w:r>
     </w:p>
     <w:p>
       <w:pPr>
@@ -2061,6 +2105,14 @@
                 <w:szCs w:val="24"/>
               </w:rPr>
             </w:pPr>
+            <w:r>
+              <w:rPr>
+                <w:rFonts w:ascii="Times New Roman" w:hAnsi="Times New Roman" w:cs="Times New Roman"/>
+                <w:sz w:val="24"/>
+                <w:szCs w:val="24"/>
+              </w:rPr>
+              <w:t>2.</w:t>
+            </w:r>
           </w:p>
         </w:tc>
         <w:tc>
@@ -2077,6 +2129,17 @@
                 <w:szCs w:val="24"/>
               </w:rPr>
             </w:pPr>
+            <w:hyperlink r:id="rId8" w:history="1">
+              <w:r>
+                <w:rPr>
+                  <w:rStyle w:val="Hyperlink"/>
+                  <w:rFonts w:ascii="Times New Roman" w:hAnsi="Times New Roman" w:cs="Times New Roman"/>
+                  <w:sz w:val="24"/>
+                  <w:szCs w:val="24"/>
+                </w:rPr>
+                <w:t>https://www.tutorialspoint.com/converting-string-to-an-array-in-javascript</w:t>
+              </w:r>
+            </w:hyperlink>
           </w:p>
         </w:tc>
         <w:tc>
@@ -2093,6 +2156,14 @@
                 <w:szCs w:val="24"/>
               </w:rPr>
             </w:pPr>
+            <w:r>
+              <w:rPr>
+                <w:rFonts w:ascii="Times New Roman" w:hAnsi="Times New Roman" w:cs="Times New Roman"/>
+                <w:sz w:val="24"/>
+                <w:szCs w:val="24"/>
+              </w:rPr>
+              <w:t>Coding JS snippets</w:t>
+            </w:r>
           </w:p>
         </w:tc>
       </w:tr>
@@ -2109,7 +2180,7 @@
       </w:pPr>
     </w:p>
     <w:sectPr>
-      <w:headerReference w:type="default" r:id="rId8"/>
+      <w:headerReference w:type="default" r:id="rId9"/>
       <w:pgSz w:w="11906" w:h="16838"/>
       <w:pgMar w:top="1440" w:right="1440" w:bottom="1440" w:left="1440" w:header="708" w:footer="708" w:gutter="0"/>
       <w:cols w:space="708"/>

</xml_diff>

<commit_message>
pdf file has been added
</commit_message>
<xml_diff>
--- a/Interview Preparation.docx
+++ b/Interview Preparation.docx
@@ -1998,8 +1998,6 @@
         </w:rPr>
         <w:t>What is the use of async pipe explain the use case.</w:t>
       </w:r>
-      <w:bookmarkStart w:id="0" w:name="_GoBack"/>
-      <w:bookmarkEnd w:id="0"/>
     </w:p>
     <w:p>
       <w:pPr>
@@ -2190,6 +2188,77 @@
           </w:p>
         </w:tc>
       </w:tr>
+      <w:tr>
+        <w:tc>
+          <w:tcPr>
+            <w:tcW w:w="256" w:type="dxa"/>
+          </w:tcPr>
+          <w:p>
+            <w:pPr>
+              <w:pStyle w:val="ListParagraph"/>
+              <w:ind w:left="0"/>
+              <w:rPr>
+                <w:rFonts w:ascii="Times New Roman" w:hAnsi="Times New Roman" w:cs="Times New Roman"/>
+                <w:sz w:val="24"/>
+                <w:szCs w:val="24"/>
+              </w:rPr>
+            </w:pPr>
+            <w:r>
+              <w:rPr>
+                <w:rFonts w:ascii="Times New Roman" w:hAnsi="Times New Roman" w:cs="Times New Roman"/>
+                <w:sz w:val="24"/>
+                <w:szCs w:val="24"/>
+              </w:rPr>
+              <w:t>3.</w:t>
+            </w:r>
+          </w:p>
+        </w:tc>
+        <w:tc>
+          <w:tcPr>
+            <w:tcW w:w="4795" w:type="dxa"/>
+          </w:tcPr>
+          <w:p>
+            <w:pPr>
+              <w:pStyle w:val="ListParagraph"/>
+              <w:ind w:left="0"/>
+            </w:pPr>
+            <w:hyperlink r:id="rId9" w:history="1">
+              <w:r>
+                <w:rPr>
+                  <w:rStyle w:val="Hyperlink"/>
+                </w:rPr>
+                <w:t>https://www.youtube.com/watch?v=isI6rpnTIMA</w:t>
+              </w:r>
+            </w:hyperlink>
+          </w:p>
+        </w:tc>
+        <w:tc>
+          <w:tcPr>
+            <w:tcW w:w="2525" w:type="dxa"/>
+          </w:tcPr>
+          <w:p>
+            <w:pPr>
+              <w:pStyle w:val="ListParagraph"/>
+              <w:ind w:left="0"/>
+              <w:rPr>
+                <w:rFonts w:ascii="Times New Roman" w:hAnsi="Times New Roman" w:cs="Times New Roman"/>
+                <w:sz w:val="24"/>
+                <w:szCs w:val="24"/>
+              </w:rPr>
+            </w:pPr>
+            <w:r>
+              <w:rPr>
+                <w:rFonts w:ascii="Times New Roman" w:hAnsi="Times New Roman" w:cs="Times New Roman"/>
+                <w:sz w:val="24"/>
+                <w:szCs w:val="24"/>
+              </w:rPr>
+              <w:t>Rxjs operators</w:t>
+            </w:r>
+            <w:bookmarkStart w:id="0" w:name="_GoBack"/>
+            <w:bookmarkEnd w:id="0"/>
+          </w:p>
+        </w:tc>
+      </w:tr>
     </w:tbl>
     <w:p>
       <w:pPr>
@@ -2203,7 +2272,7 @@
       </w:pPr>
     </w:p>
     <w:sectPr>
-      <w:headerReference w:type="default" r:id="rId9"/>
+      <w:headerReference w:type="default" r:id="rId10"/>
       <w:pgSz w:w="11906" w:h="16838"/>
       <w:pgMar w:top="1440" w:right="1440" w:bottom="1440" w:left="1440" w:header="708" w:footer="708" w:gutter="0"/>
       <w:cols w:space="708"/>

</xml_diff>

<commit_message>
Question has been added
</commit_message>
<xml_diff>
--- a/Interview Preparation.docx
+++ b/Interview Preparation.docx
@@ -1998,6 +1998,30 @@
         </w:rPr>
         <w:t>What is the use of async pipe explain the use case.</w:t>
       </w:r>
+    </w:p>
+    <w:p>
+      <w:pPr>
+        <w:pStyle w:val="ListParagraph"/>
+        <w:numPr>
+          <w:ilvl w:val="1"/>
+          <w:numId w:val="1"/>
+        </w:numPr>
+        <w:rPr>
+          <w:rFonts w:ascii="Times New Roman" w:hAnsi="Times New Roman" w:cs="Times New Roman"/>
+          <w:sz w:val="24"/>
+          <w:szCs w:val="24"/>
+        </w:rPr>
+      </w:pPr>
+      <w:r>
+        <w:rPr>
+          <w:rFonts w:ascii="Times New Roman" w:hAnsi="Times New Roman" w:cs="Times New Roman"/>
+          <w:sz w:val="24"/>
+          <w:szCs w:val="24"/>
+        </w:rPr>
+        <w:t>What is the difference between AOT and JIT compilers.</w:t>
+      </w:r>
+      <w:bookmarkStart w:id="0" w:name="_GoBack"/>
+      <w:bookmarkEnd w:id="0"/>
     </w:p>
     <w:p>
       <w:pPr>
@@ -2254,8 +2278,6 @@
               </w:rPr>
               <w:t>Rxjs operators</w:t>
             </w:r>
-            <w:bookmarkStart w:id="0" w:name="_GoBack"/>
-            <w:bookmarkEnd w:id="0"/>
           </w:p>
         </w:tc>
       </w:tr>

</xml_diff>